<commit_message>
Updates from WW1826 class
</commit_message>
<xml_diff>
--- a/labmanual/English/002-23599_Source/Manual/WW101-02-Peripherals.docx
+++ b/labmanual/English/002-23599_Source/Manual/WW101-02-Peripherals.docx
@@ -8,6 +8,8 @@
           <w:rStyle w:val="BookTitle"/>
         </w:rPr>
       </w:pPr>
+      <w:bookmarkStart w:id="0" w:name="_GoBack"/>
+      <w:bookmarkEnd w:id="0"/>
       <w:r>
         <w:rPr>
           <w:rStyle w:val="BookTitle"/>
@@ -69,6 +71,7 @@
           <w:tab w:val="right" w:leader="dot" w:pos="9350"/>
         </w:tabs>
         <w:rPr>
+          <w:ins w:id="1" w:author="Greg Landry" w:date="2018-07-03T09:49:00Z"/>
           <w:rFonts w:asciiTheme="minorHAnsi" w:eastAsiaTheme="minorEastAsia" w:hAnsiTheme="minorHAnsi"/>
           <w:b w:val="0"/>
           <w:bCs w:val="0"/>
@@ -85,69 +88,157 @@
       <w:r>
         <w:fldChar w:fldCharType="separate"/>
       </w:r>
+      <w:ins w:id="2" w:author="Greg Landry" w:date="2018-07-03T09:49:00Z">
+        <w:r>
+          <w:rPr>
+            <w:noProof/>
+          </w:rPr>
+          <w:t>2.1</w:t>
+        </w:r>
+        <w:r>
+          <w:rPr>
+            <w:rFonts w:asciiTheme="minorHAnsi" w:eastAsiaTheme="minorEastAsia" w:hAnsiTheme="minorHAnsi"/>
+            <w:b w:val="0"/>
+            <w:bCs w:val="0"/>
+            <w:caps w:val="0"/>
+            <w:noProof/>
+          </w:rPr>
+          <w:tab/>
+        </w:r>
+        <w:r>
+          <w:rPr>
+            <w:noProof/>
+          </w:rPr>
+          <w:t>The WICED Board Support Package</w:t>
+        </w:r>
+        <w:r>
+          <w:rPr>
+            <w:noProof/>
+          </w:rPr>
+          <w:tab/>
+        </w:r>
+        <w:r>
+          <w:rPr>
+            <w:noProof/>
+          </w:rPr>
+          <w:fldChar w:fldCharType="begin"/>
+        </w:r>
+        <w:r>
+          <w:rPr>
+            <w:noProof/>
+          </w:rPr>
+          <w:instrText xml:space="preserve"> PAGEREF _Toc518374680 \h </w:instrText>
+        </w:r>
+        <w:r>
+          <w:rPr>
+            <w:noProof/>
+          </w:rPr>
+        </w:r>
+      </w:ins>
       <w:r>
         <w:rPr>
           <w:noProof/>
         </w:rPr>
-        <w:t>2.1</w:t>
-      </w:r>
-      <w:r>
-        <w:rPr>
+        <w:fldChar w:fldCharType="separate"/>
+      </w:r>
+      <w:ins w:id="3" w:author="Greg Landry" w:date="2018-07-03T09:49:00Z">
+        <w:r>
+          <w:rPr>
+            <w:noProof/>
+          </w:rPr>
+          <w:t>2</w:t>
+        </w:r>
+        <w:r>
+          <w:rPr>
+            <w:noProof/>
+          </w:rPr>
+          <w:fldChar w:fldCharType="end"/>
+        </w:r>
+      </w:ins>
+    </w:p>
+    <w:p>
+      <w:pPr>
+        <w:pStyle w:val="TOC1"/>
+        <w:tabs>
+          <w:tab w:val="left" w:pos="720"/>
+          <w:tab w:val="right" w:leader="dot" w:pos="9350"/>
+        </w:tabs>
+        <w:rPr>
+          <w:ins w:id="4" w:author="Greg Landry" w:date="2018-07-03T09:49:00Z"/>
           <w:rFonts w:asciiTheme="minorHAnsi" w:eastAsiaTheme="minorEastAsia" w:hAnsiTheme="minorHAnsi"/>
           <w:b w:val="0"/>
           <w:bCs w:val="0"/>
           <w:caps w:val="0"/>
           <w:noProof/>
         </w:rPr>
-        <w:tab/>
-      </w:r>
+      </w:pPr>
+      <w:ins w:id="5" w:author="Greg Landry" w:date="2018-07-03T09:49:00Z">
+        <w:r>
+          <w:rPr>
+            <w:noProof/>
+          </w:rPr>
+          <w:t>2.2</w:t>
+        </w:r>
+        <w:r>
+          <w:rPr>
+            <w:rFonts w:asciiTheme="minorHAnsi" w:eastAsiaTheme="minorEastAsia" w:hAnsiTheme="minorHAnsi"/>
+            <w:b w:val="0"/>
+            <w:bCs w:val="0"/>
+            <w:caps w:val="0"/>
+            <w:noProof/>
+          </w:rPr>
+          <w:tab/>
+        </w:r>
+        <w:r>
+          <w:rPr>
+            <w:noProof/>
+          </w:rPr>
+          <w:t>Documentation</w:t>
+        </w:r>
+        <w:r>
+          <w:rPr>
+            <w:noProof/>
+          </w:rPr>
+          <w:tab/>
+        </w:r>
+        <w:r>
+          <w:rPr>
+            <w:noProof/>
+          </w:rPr>
+          <w:fldChar w:fldCharType="begin"/>
+        </w:r>
+        <w:r>
+          <w:rPr>
+            <w:noProof/>
+          </w:rPr>
+          <w:instrText xml:space="preserve"> PAGEREF _Toc518374681 \h </w:instrText>
+        </w:r>
+        <w:r>
+          <w:rPr>
+            <w:noProof/>
+          </w:rPr>
+        </w:r>
+      </w:ins>
       <w:r>
         <w:rPr>
           <w:noProof/>
         </w:rPr>
-        <w:t>The WICED Board Support Package</w:t>
-      </w:r>
-      <w:r>
-        <w:rPr>
-          <w:noProof/>
-        </w:rPr>
-        <w:tab/>
-      </w:r>
-      <w:r>
-        <w:rPr>
-          <w:noProof/>
-        </w:rPr>
-        <w:fldChar w:fldCharType="begin"/>
-      </w:r>
-      <w:r>
-        <w:rPr>
-          <w:noProof/>
-        </w:rPr>
-        <w:instrText xml:space="preserve"> PAGEREF _Toc509484158 \h </w:instrText>
-      </w:r>
-      <w:r>
-        <w:rPr>
-          <w:noProof/>
-        </w:rPr>
-      </w:r>
-      <w:r>
-        <w:rPr>
-          <w:noProof/>
-        </w:rPr>
         <w:fldChar w:fldCharType="separate"/>
       </w:r>
-      <w:r>
-        <w:rPr>
-          <w:noProof/>
-        </w:rPr>
-        <w:t>2</w:t>
-      </w:r>
-      <w:r>
-        <w:rPr>
-          <w:noProof/>
-        </w:rPr>
-        <w:fldChar w:fldCharType="end"/>
-      </w:r>
+      <w:ins w:id="6" w:author="Greg Landry" w:date="2018-07-03T09:49:00Z">
+        <w:r>
+          <w:rPr>
+            <w:noProof/>
+          </w:rPr>
+          <w:t>4</w:t>
+        </w:r>
+        <w:r>
+          <w:rPr>
+            <w:noProof/>
+          </w:rPr>
+          <w:fldChar w:fldCharType="end"/>
+        </w:r>
+      </w:ins>
     </w:p>
     <w:p>
       <w:pPr>
@@ -157,6 +248,7 @@
           <w:tab w:val="right" w:leader="dot" w:pos="9350"/>
         </w:tabs>
         <w:rPr>
+          <w:ins w:id="7" w:author="Greg Landry" w:date="2018-07-03T09:49:00Z"/>
           <w:rFonts w:asciiTheme="minorHAnsi" w:eastAsiaTheme="minorEastAsia" w:hAnsiTheme="minorHAnsi"/>
           <w:b w:val="0"/>
           <w:bCs w:val="0"/>
@@ -164,69 +256,724 @@
           <w:noProof/>
         </w:rPr>
       </w:pPr>
+      <w:ins w:id="8" w:author="Greg Landry" w:date="2018-07-03T09:49:00Z">
+        <w:r>
+          <w:rPr>
+            <w:noProof/>
+          </w:rPr>
+          <w:t>2.3</w:t>
+        </w:r>
+        <w:r>
+          <w:rPr>
+            <w:rFonts w:asciiTheme="minorHAnsi" w:eastAsiaTheme="minorEastAsia" w:hAnsiTheme="minorHAnsi"/>
+            <w:b w:val="0"/>
+            <w:bCs w:val="0"/>
+            <w:caps w:val="0"/>
+            <w:noProof/>
+          </w:rPr>
+          <w:tab/>
+        </w:r>
+        <w:r>
+          <w:rPr>
+            <w:noProof/>
+          </w:rPr>
+          <w:t>Creating a new WICED Studio project</w:t>
+        </w:r>
+        <w:r>
+          <w:rPr>
+            <w:noProof/>
+          </w:rPr>
+          <w:tab/>
+        </w:r>
+        <w:r>
+          <w:rPr>
+            <w:noProof/>
+          </w:rPr>
+          <w:fldChar w:fldCharType="begin"/>
+        </w:r>
+        <w:r>
+          <w:rPr>
+            <w:noProof/>
+          </w:rPr>
+          <w:instrText xml:space="preserve"> PAGEREF _Toc518374682 \h </w:instrText>
+        </w:r>
+        <w:r>
+          <w:rPr>
+            <w:noProof/>
+          </w:rPr>
+        </w:r>
+      </w:ins>
       <w:r>
         <w:rPr>
           <w:noProof/>
         </w:rPr>
-        <w:t>2.2</w:t>
-      </w:r>
-      <w:r>
-        <w:rPr>
+        <w:fldChar w:fldCharType="separate"/>
+      </w:r>
+      <w:ins w:id="9" w:author="Greg Landry" w:date="2018-07-03T09:49:00Z">
+        <w:r>
+          <w:rPr>
+            <w:noProof/>
+          </w:rPr>
+          <w:t>6</w:t>
+        </w:r>
+        <w:r>
+          <w:rPr>
+            <w:noProof/>
+          </w:rPr>
+          <w:fldChar w:fldCharType="end"/>
+        </w:r>
+      </w:ins>
+    </w:p>
+    <w:p>
+      <w:pPr>
+        <w:pStyle w:val="TOC2"/>
+        <w:rPr>
+          <w:ins w:id="10" w:author="Greg Landry" w:date="2018-07-03T09:49:00Z"/>
+          <w:rFonts w:asciiTheme="minorHAnsi" w:eastAsiaTheme="minorEastAsia" w:hAnsiTheme="minorHAnsi"/>
+          <w:smallCaps w:val="0"/>
+          <w:noProof/>
+          <w:sz w:val="22"/>
+        </w:rPr>
+      </w:pPr>
+      <w:ins w:id="11" w:author="Greg Landry" w:date="2018-07-03T09:49:00Z">
+        <w:r>
+          <w:rPr>
+            <w:noProof/>
+          </w:rPr>
+          <w:t>2.3.1 Directory Structure</w:t>
+        </w:r>
+        <w:r>
+          <w:rPr>
+            <w:noProof/>
+          </w:rPr>
+          <w:tab/>
+        </w:r>
+        <w:r>
+          <w:rPr>
+            <w:noProof/>
+          </w:rPr>
+          <w:fldChar w:fldCharType="begin"/>
+        </w:r>
+        <w:r>
+          <w:rPr>
+            <w:noProof/>
+          </w:rPr>
+          <w:instrText xml:space="preserve"> PAGEREF _Toc518374683 \h </w:instrText>
+        </w:r>
+        <w:r>
+          <w:rPr>
+            <w:noProof/>
+          </w:rPr>
+        </w:r>
+      </w:ins>
+      <w:r>
+        <w:rPr>
+          <w:noProof/>
+        </w:rPr>
+        <w:fldChar w:fldCharType="separate"/>
+      </w:r>
+      <w:ins w:id="12" w:author="Greg Landry" w:date="2018-07-03T09:49:00Z">
+        <w:r>
+          <w:rPr>
+            <w:noProof/>
+          </w:rPr>
+          <w:t>6</w:t>
+        </w:r>
+        <w:r>
+          <w:rPr>
+            <w:noProof/>
+          </w:rPr>
+          <w:fldChar w:fldCharType="end"/>
+        </w:r>
+      </w:ins>
+    </w:p>
+    <w:p>
+      <w:pPr>
+        <w:pStyle w:val="TOC2"/>
+        <w:rPr>
+          <w:ins w:id="13" w:author="Greg Landry" w:date="2018-07-03T09:49:00Z"/>
+          <w:rFonts w:asciiTheme="minorHAnsi" w:eastAsiaTheme="minorEastAsia" w:hAnsiTheme="minorHAnsi"/>
+          <w:smallCaps w:val="0"/>
+          <w:noProof/>
+          <w:sz w:val="22"/>
+        </w:rPr>
+      </w:pPr>
+      <w:ins w:id="14" w:author="Greg Landry" w:date="2018-07-03T09:49:00Z">
+        <w:r>
+          <w:rPr>
+            <w:noProof/>
+          </w:rPr>
+          <w:t>2.3.2 makefile</w:t>
+        </w:r>
+        <w:r>
+          <w:rPr>
+            <w:noProof/>
+          </w:rPr>
+          <w:tab/>
+        </w:r>
+        <w:r>
+          <w:rPr>
+            <w:noProof/>
+          </w:rPr>
+          <w:fldChar w:fldCharType="begin"/>
+        </w:r>
+        <w:r>
+          <w:rPr>
+            <w:noProof/>
+          </w:rPr>
+          <w:instrText xml:space="preserve"> PAGEREF _Toc518374684 \h </w:instrText>
+        </w:r>
+        <w:r>
+          <w:rPr>
+            <w:noProof/>
+          </w:rPr>
+        </w:r>
+      </w:ins>
+      <w:r>
+        <w:rPr>
+          <w:noProof/>
+        </w:rPr>
+        <w:fldChar w:fldCharType="separate"/>
+      </w:r>
+      <w:ins w:id="15" w:author="Greg Landry" w:date="2018-07-03T09:49:00Z">
+        <w:r>
+          <w:rPr>
+            <w:noProof/>
+          </w:rPr>
+          <w:t>6</w:t>
+        </w:r>
+        <w:r>
+          <w:rPr>
+            <w:noProof/>
+          </w:rPr>
+          <w:fldChar w:fldCharType="end"/>
+        </w:r>
+      </w:ins>
+    </w:p>
+    <w:p>
+      <w:pPr>
+        <w:pStyle w:val="TOC2"/>
+        <w:rPr>
+          <w:ins w:id="16" w:author="Greg Landry" w:date="2018-07-03T09:49:00Z"/>
+          <w:rFonts w:asciiTheme="minorHAnsi" w:eastAsiaTheme="minorEastAsia" w:hAnsiTheme="minorHAnsi"/>
+          <w:smallCaps w:val="0"/>
+          <w:noProof/>
+          <w:sz w:val="22"/>
+        </w:rPr>
+      </w:pPr>
+      <w:ins w:id="17" w:author="Greg Landry" w:date="2018-07-03T09:49:00Z">
+        <w:r>
+          <w:rPr>
+            <w:noProof/>
+          </w:rPr>
+          <w:t>2.3.3 C file</w:t>
+        </w:r>
+        <w:r>
+          <w:rPr>
+            <w:noProof/>
+          </w:rPr>
+          <w:tab/>
+        </w:r>
+        <w:r>
+          <w:rPr>
+            <w:noProof/>
+          </w:rPr>
+          <w:fldChar w:fldCharType="begin"/>
+        </w:r>
+        <w:r>
+          <w:rPr>
+            <w:noProof/>
+          </w:rPr>
+          <w:instrText xml:space="preserve"> PAGEREF _Toc518374685 \h </w:instrText>
+        </w:r>
+        <w:r>
+          <w:rPr>
+            <w:noProof/>
+          </w:rPr>
+        </w:r>
+      </w:ins>
+      <w:r>
+        <w:rPr>
+          <w:noProof/>
+        </w:rPr>
+        <w:fldChar w:fldCharType="separate"/>
+      </w:r>
+      <w:ins w:id="18" w:author="Greg Landry" w:date="2018-07-03T09:49:00Z">
+        <w:r>
+          <w:rPr>
+            <w:noProof/>
+          </w:rPr>
+          <w:t>6</w:t>
+        </w:r>
+        <w:r>
+          <w:rPr>
+            <w:noProof/>
+          </w:rPr>
+          <w:fldChar w:fldCharType="end"/>
+        </w:r>
+      </w:ins>
+    </w:p>
+    <w:p>
+      <w:pPr>
+        <w:pStyle w:val="TOC2"/>
+        <w:rPr>
+          <w:ins w:id="19" w:author="Greg Landry" w:date="2018-07-03T09:49:00Z"/>
+          <w:rFonts w:asciiTheme="minorHAnsi" w:eastAsiaTheme="minorEastAsia" w:hAnsiTheme="minorHAnsi"/>
+          <w:smallCaps w:val="0"/>
+          <w:noProof/>
+          <w:sz w:val="22"/>
+        </w:rPr>
+      </w:pPr>
+      <w:ins w:id="20" w:author="Greg Landry" w:date="2018-07-03T09:49:00Z">
+        <w:r>
+          <w:rPr>
+            <w:noProof/>
+          </w:rPr>
+          <w:t>2.3.4 Make Target</w:t>
+        </w:r>
+        <w:r>
+          <w:rPr>
+            <w:noProof/>
+          </w:rPr>
+          <w:tab/>
+        </w:r>
+        <w:r>
+          <w:rPr>
+            <w:noProof/>
+          </w:rPr>
+          <w:fldChar w:fldCharType="begin"/>
+        </w:r>
+        <w:r>
+          <w:rPr>
+            <w:noProof/>
+          </w:rPr>
+          <w:instrText xml:space="preserve"> PAGEREF _Toc518374686 \h </w:instrText>
+        </w:r>
+        <w:r>
+          <w:rPr>
+            <w:noProof/>
+          </w:rPr>
+        </w:r>
+      </w:ins>
+      <w:r>
+        <w:rPr>
+          <w:noProof/>
+        </w:rPr>
+        <w:fldChar w:fldCharType="separate"/>
+      </w:r>
+      <w:ins w:id="21" w:author="Greg Landry" w:date="2018-07-03T09:49:00Z">
+        <w:r>
+          <w:rPr>
+            <w:noProof/>
+          </w:rPr>
+          <w:t>6</w:t>
+        </w:r>
+        <w:r>
+          <w:rPr>
+            <w:noProof/>
+          </w:rPr>
+          <w:fldChar w:fldCharType="end"/>
+        </w:r>
+      </w:ins>
+    </w:p>
+    <w:p>
+      <w:pPr>
+        <w:pStyle w:val="TOC1"/>
+        <w:tabs>
+          <w:tab w:val="left" w:pos="720"/>
+          <w:tab w:val="right" w:leader="dot" w:pos="9350"/>
+        </w:tabs>
+        <w:rPr>
+          <w:ins w:id="22" w:author="Greg Landry" w:date="2018-07-03T09:49:00Z"/>
           <w:rFonts w:asciiTheme="minorHAnsi" w:eastAsiaTheme="minorEastAsia" w:hAnsiTheme="minorHAnsi"/>
           <w:b w:val="0"/>
           <w:bCs w:val="0"/>
           <w:caps w:val="0"/>
           <w:noProof/>
         </w:rPr>
-        <w:tab/>
-      </w:r>
+      </w:pPr>
+      <w:ins w:id="23" w:author="Greg Landry" w:date="2018-07-03T09:49:00Z">
+        <w:r>
+          <w:rPr>
+            <w:noProof/>
+          </w:rPr>
+          <w:t>2.4</w:t>
+        </w:r>
+        <w:r>
+          <w:rPr>
+            <w:rFonts w:asciiTheme="minorHAnsi" w:eastAsiaTheme="minorEastAsia" w:hAnsiTheme="minorHAnsi"/>
+            <w:b w:val="0"/>
+            <w:bCs w:val="0"/>
+            <w:caps w:val="0"/>
+            <w:noProof/>
+          </w:rPr>
+          <w:tab/>
+        </w:r>
+        <w:r>
+          <w:rPr>
+            <w:noProof/>
+          </w:rPr>
+          <w:t>Peripherals</w:t>
+        </w:r>
+        <w:r>
+          <w:rPr>
+            <w:noProof/>
+          </w:rPr>
+          <w:tab/>
+        </w:r>
+        <w:r>
+          <w:rPr>
+            <w:noProof/>
+          </w:rPr>
+          <w:fldChar w:fldCharType="begin"/>
+        </w:r>
+        <w:r>
+          <w:rPr>
+            <w:noProof/>
+          </w:rPr>
+          <w:instrText xml:space="preserve"> PAGEREF _Toc518374687 \h </w:instrText>
+        </w:r>
+        <w:r>
+          <w:rPr>
+            <w:noProof/>
+          </w:rPr>
+        </w:r>
+      </w:ins>
       <w:r>
         <w:rPr>
           <w:noProof/>
         </w:rPr>
-        <w:t>Documentation</w:t>
-      </w:r>
-      <w:r>
-        <w:rPr>
+        <w:fldChar w:fldCharType="separate"/>
+      </w:r>
+      <w:ins w:id="24" w:author="Greg Landry" w:date="2018-07-03T09:49:00Z">
+        <w:r>
+          <w:rPr>
+            <w:noProof/>
+          </w:rPr>
+          <w:t>9</w:t>
+        </w:r>
+        <w:r>
+          <w:rPr>
+            <w:noProof/>
+          </w:rPr>
+          <w:fldChar w:fldCharType="end"/>
+        </w:r>
+      </w:ins>
+    </w:p>
+    <w:p>
+      <w:pPr>
+        <w:pStyle w:val="TOC2"/>
+        <w:rPr>
+          <w:ins w:id="25" w:author="Greg Landry" w:date="2018-07-03T09:49:00Z"/>
+          <w:rFonts w:asciiTheme="minorHAnsi" w:eastAsiaTheme="minorEastAsia" w:hAnsiTheme="minorHAnsi"/>
+          <w:smallCaps w:val="0"/>
           <w:noProof/>
-        </w:rPr>
-        <w:tab/>
-      </w:r>
+          <w:sz w:val="22"/>
+        </w:rPr>
+      </w:pPr>
+      <w:ins w:id="26" w:author="Greg Landry" w:date="2018-07-03T09:49:00Z">
+        <w:r>
+          <w:rPr>
+            <w:noProof/>
+          </w:rPr>
+          <w:t>2.4.1 GPIO</w:t>
+        </w:r>
+        <w:r>
+          <w:rPr>
+            <w:noProof/>
+          </w:rPr>
+          <w:tab/>
+        </w:r>
+        <w:r>
+          <w:rPr>
+            <w:noProof/>
+          </w:rPr>
+          <w:fldChar w:fldCharType="begin"/>
+        </w:r>
+        <w:r>
+          <w:rPr>
+            <w:noProof/>
+          </w:rPr>
+          <w:instrText xml:space="preserve"> PAGEREF _Toc518374688 \h </w:instrText>
+        </w:r>
+        <w:r>
+          <w:rPr>
+            <w:noProof/>
+          </w:rPr>
+        </w:r>
+      </w:ins>
       <w:r>
         <w:rPr>
           <w:noProof/>
         </w:rPr>
-        <w:fldChar w:fldCharType="begin"/>
-      </w:r>
-      <w:r>
-        <w:rPr>
+        <w:fldChar w:fldCharType="separate"/>
+      </w:r>
+      <w:ins w:id="27" w:author="Greg Landry" w:date="2018-07-03T09:49:00Z">
+        <w:r>
+          <w:rPr>
+            <w:noProof/>
+          </w:rPr>
+          <w:t>9</w:t>
+        </w:r>
+        <w:r>
+          <w:rPr>
+            <w:noProof/>
+          </w:rPr>
+          <w:fldChar w:fldCharType="end"/>
+        </w:r>
+      </w:ins>
+    </w:p>
+    <w:p>
+      <w:pPr>
+        <w:pStyle w:val="TOC2"/>
+        <w:rPr>
+          <w:ins w:id="28" w:author="Greg Landry" w:date="2018-07-03T09:49:00Z"/>
+          <w:rFonts w:asciiTheme="minorHAnsi" w:eastAsiaTheme="minorEastAsia" w:hAnsiTheme="minorHAnsi"/>
+          <w:smallCaps w:val="0"/>
           <w:noProof/>
-        </w:rPr>
-        <w:instrText xml:space="preserve"> PAGEREF _Toc509484159 \h </w:instrText>
-      </w:r>
+          <w:sz w:val="22"/>
+        </w:rPr>
+      </w:pPr>
+      <w:ins w:id="29" w:author="Greg Landry" w:date="2018-07-03T09:49:00Z">
+        <w:r>
+          <w:rPr>
+            <w:noProof/>
+          </w:rPr>
+          <w:t>2.4.2 PWM</w:t>
+        </w:r>
+        <w:r>
+          <w:rPr>
+            <w:noProof/>
+          </w:rPr>
+          <w:tab/>
+        </w:r>
+        <w:r>
+          <w:rPr>
+            <w:noProof/>
+          </w:rPr>
+          <w:fldChar w:fldCharType="begin"/>
+        </w:r>
+        <w:r>
+          <w:rPr>
+            <w:noProof/>
+          </w:rPr>
+          <w:instrText xml:space="preserve"> PAGEREF _Toc518374689 \h </w:instrText>
+        </w:r>
+        <w:r>
+          <w:rPr>
+            <w:noProof/>
+          </w:rPr>
+        </w:r>
+      </w:ins>
       <w:r>
         <w:rPr>
           <w:noProof/>
         </w:rPr>
-      </w:r>
-      <w:r>
-        <w:rPr>
+        <w:fldChar w:fldCharType="separate"/>
+      </w:r>
+      <w:ins w:id="30" w:author="Greg Landry" w:date="2018-07-03T09:49:00Z">
+        <w:r>
+          <w:rPr>
+            <w:noProof/>
+          </w:rPr>
+          <w:t>9</w:t>
+        </w:r>
+        <w:r>
+          <w:rPr>
+            <w:noProof/>
+          </w:rPr>
+          <w:fldChar w:fldCharType="end"/>
+        </w:r>
+      </w:ins>
+    </w:p>
+    <w:p>
+      <w:pPr>
+        <w:pStyle w:val="TOC2"/>
+        <w:rPr>
+          <w:ins w:id="31" w:author="Greg Landry" w:date="2018-07-03T09:49:00Z"/>
+          <w:rFonts w:asciiTheme="minorHAnsi" w:eastAsiaTheme="minorEastAsia" w:hAnsiTheme="minorHAnsi"/>
+          <w:smallCaps w:val="0"/>
           <w:noProof/>
+          <w:sz w:val="22"/>
+        </w:rPr>
+      </w:pPr>
+      <w:ins w:id="32" w:author="Greg Landry" w:date="2018-07-03T09:49:00Z">
+        <w:r>
+          <w:rPr>
+            <w:noProof/>
+          </w:rPr>
+          <w:t>2.4.3 Debug Printing</w:t>
+        </w:r>
+        <w:r>
+          <w:rPr>
+            <w:noProof/>
+          </w:rPr>
+          <w:tab/>
+        </w:r>
+        <w:r>
+          <w:rPr>
+            <w:noProof/>
+          </w:rPr>
+          <w:fldChar w:fldCharType="begin"/>
+        </w:r>
+        <w:r>
+          <w:rPr>
+            <w:noProof/>
+          </w:rPr>
+          <w:instrText xml:space="preserve"> PAGEREF _Toc518374690 \h </w:instrText>
+        </w:r>
+        <w:r>
+          <w:rPr>
+            <w:noProof/>
+          </w:rPr>
+        </w:r>
+      </w:ins>
+      <w:r>
+        <w:rPr>
+          <w:noProof/>
         </w:rPr>
         <w:fldChar w:fldCharType="separate"/>
       </w:r>
-      <w:r>
-        <w:rPr>
+      <w:ins w:id="33" w:author="Greg Landry" w:date="2018-07-03T09:49:00Z">
+        <w:r>
+          <w:rPr>
+            <w:noProof/>
+          </w:rPr>
+          <w:t>9</w:t>
+        </w:r>
+        <w:r>
+          <w:rPr>
+            <w:noProof/>
+          </w:rPr>
+          <w:fldChar w:fldCharType="end"/>
+        </w:r>
+      </w:ins>
+    </w:p>
+    <w:p>
+      <w:pPr>
+        <w:pStyle w:val="TOC2"/>
+        <w:rPr>
+          <w:ins w:id="34" w:author="Greg Landry" w:date="2018-07-03T09:49:00Z"/>
+          <w:rFonts w:asciiTheme="minorHAnsi" w:eastAsiaTheme="minorEastAsia" w:hAnsiTheme="minorHAnsi"/>
+          <w:smallCaps w:val="0"/>
           <w:noProof/>
-        </w:rPr>
-        <w:t>4</w:t>
-      </w:r>
+          <w:sz w:val="22"/>
+        </w:rPr>
+      </w:pPr>
+      <w:ins w:id="35" w:author="Greg Landry" w:date="2018-07-03T09:49:00Z">
+        <w:r>
+          <w:rPr>
+            <w:noProof/>
+          </w:rPr>
+          <w:t>2.4.4 UART</w:t>
+        </w:r>
+        <w:r>
+          <w:rPr>
+            <w:noProof/>
+          </w:rPr>
+          <w:tab/>
+        </w:r>
+        <w:r>
+          <w:rPr>
+            <w:noProof/>
+          </w:rPr>
+          <w:fldChar w:fldCharType="begin"/>
+        </w:r>
+        <w:r>
+          <w:rPr>
+            <w:noProof/>
+          </w:rPr>
+          <w:instrText xml:space="preserve"> PAGEREF _Toc518374691 \h </w:instrText>
+        </w:r>
+        <w:r>
+          <w:rPr>
+            <w:noProof/>
+          </w:rPr>
+        </w:r>
+      </w:ins>
       <w:r>
         <w:rPr>
           <w:noProof/>
         </w:rPr>
-        <w:fldChar w:fldCharType="end"/>
-      </w:r>
+        <w:fldChar w:fldCharType="separate"/>
+      </w:r>
+      <w:ins w:id="36" w:author="Greg Landry" w:date="2018-07-03T09:49:00Z">
+        <w:r>
+          <w:rPr>
+            <w:noProof/>
+          </w:rPr>
+          <w:t>10</w:t>
+        </w:r>
+        <w:r>
+          <w:rPr>
+            <w:noProof/>
+          </w:rPr>
+          <w:fldChar w:fldCharType="end"/>
+        </w:r>
+      </w:ins>
+    </w:p>
+    <w:p>
+      <w:pPr>
+        <w:pStyle w:val="TOC2"/>
+        <w:rPr>
+          <w:ins w:id="37" w:author="Greg Landry" w:date="2018-07-03T09:49:00Z"/>
+          <w:rFonts w:asciiTheme="minorHAnsi" w:eastAsiaTheme="minorEastAsia" w:hAnsiTheme="minorHAnsi"/>
+          <w:smallCaps w:val="0"/>
+          <w:noProof/>
+          <w:sz w:val="22"/>
+        </w:rPr>
+      </w:pPr>
+      <w:ins w:id="38" w:author="Greg Landry" w:date="2018-07-03T09:49:00Z">
+        <w:r>
+          <w:rPr>
+            <w:noProof/>
+          </w:rPr>
+          <w:t>2.4.5 I2C</w:t>
+        </w:r>
+        <w:r>
+          <w:rPr>
+            <w:noProof/>
+          </w:rPr>
+          <w:tab/>
+        </w:r>
+        <w:r>
+          <w:rPr>
+            <w:noProof/>
+          </w:rPr>
+          <w:fldChar w:fldCharType="begin"/>
+        </w:r>
+        <w:r>
+          <w:rPr>
+            <w:noProof/>
+          </w:rPr>
+          <w:instrText xml:space="preserve"> PAGEREF _Toc518374692 \h </w:instrText>
+        </w:r>
+        <w:r>
+          <w:rPr>
+            <w:noProof/>
+          </w:rPr>
+        </w:r>
+      </w:ins>
+      <w:r>
+        <w:rPr>
+          <w:noProof/>
+        </w:rPr>
+        <w:fldChar w:fldCharType="separate"/>
+      </w:r>
+      <w:ins w:id="39" w:author="Greg Landry" w:date="2018-07-03T09:49:00Z">
+        <w:r>
+          <w:rPr>
+            <w:noProof/>
+          </w:rPr>
+          <w:t>11</w:t>
+        </w:r>
+        <w:r>
+          <w:rPr>
+            <w:noProof/>
+          </w:rPr>
+          <w:fldChar w:fldCharType="end"/>
+        </w:r>
+      </w:ins>
     </w:p>
     <w:p>
       <w:pPr>
@@ -236,6 +983,7 @@
           <w:tab w:val="right" w:leader="dot" w:pos="9350"/>
         </w:tabs>
         <w:rPr>
+          <w:ins w:id="40" w:author="Greg Landry" w:date="2018-07-03T09:49:00Z"/>
           <w:rFonts w:asciiTheme="minorHAnsi" w:eastAsiaTheme="minorEastAsia" w:hAnsiTheme="minorHAnsi"/>
           <w:b w:val="0"/>
           <w:bCs w:val="0"/>
@@ -243,301 +991,850 @@
           <w:noProof/>
         </w:rPr>
       </w:pPr>
+      <w:ins w:id="41" w:author="Greg Landry" w:date="2018-07-03T09:49:00Z">
+        <w:r>
+          <w:rPr>
+            <w:noProof/>
+          </w:rPr>
+          <w:t>2.5</w:t>
+        </w:r>
+        <w:r>
+          <w:rPr>
+            <w:rFonts w:asciiTheme="minorHAnsi" w:eastAsiaTheme="minorEastAsia" w:hAnsiTheme="minorHAnsi"/>
+            <w:b w:val="0"/>
+            <w:bCs w:val="0"/>
+            <w:caps w:val="0"/>
+            <w:noProof/>
+          </w:rPr>
+          <w:tab/>
+        </w:r>
+        <w:r>
+          <w:rPr>
+            <w:noProof/>
+          </w:rPr>
+          <w:t>Exercises</w:t>
+        </w:r>
+        <w:r>
+          <w:rPr>
+            <w:noProof/>
+          </w:rPr>
+          <w:tab/>
+        </w:r>
+        <w:r>
+          <w:rPr>
+            <w:noProof/>
+          </w:rPr>
+          <w:fldChar w:fldCharType="begin"/>
+        </w:r>
+        <w:r>
+          <w:rPr>
+            <w:noProof/>
+          </w:rPr>
+          <w:instrText xml:space="preserve"> PAGEREF _Toc518374693 \h </w:instrText>
+        </w:r>
+        <w:r>
+          <w:rPr>
+            <w:noProof/>
+          </w:rPr>
+        </w:r>
+      </w:ins>
       <w:r>
         <w:rPr>
           <w:noProof/>
         </w:rPr>
-        <w:t>2.3</w:t>
-      </w:r>
-      <w:r>
-        <w:rPr>
+        <w:fldChar w:fldCharType="separate"/>
+      </w:r>
+      <w:ins w:id="42" w:author="Greg Landry" w:date="2018-07-03T09:49:00Z">
+        <w:r>
+          <w:rPr>
+            <w:noProof/>
+          </w:rPr>
+          <w:t>13</w:t>
+        </w:r>
+        <w:r>
+          <w:rPr>
+            <w:noProof/>
+          </w:rPr>
+          <w:fldChar w:fldCharType="end"/>
+        </w:r>
+      </w:ins>
+    </w:p>
+    <w:p>
+      <w:pPr>
+        <w:pStyle w:val="TOC2"/>
+        <w:rPr>
+          <w:ins w:id="43" w:author="Greg Landry" w:date="2018-07-03T09:49:00Z"/>
+          <w:rFonts w:asciiTheme="minorHAnsi" w:eastAsiaTheme="minorEastAsia" w:hAnsiTheme="minorHAnsi"/>
+          <w:smallCaps w:val="0"/>
+          <w:noProof/>
+          <w:sz w:val="22"/>
+        </w:rPr>
+      </w:pPr>
+      <w:ins w:id="44" w:author="Greg Landry" w:date="2018-07-03T09:49:00Z">
+        <w:r>
+          <w:rPr>
+            <w:noProof/>
+          </w:rPr>
+          <w:t>Exercise - 2.1 (PLATFORM) Install WW101_2_&lt;KitName&gt; into the platforms directory</w:t>
+        </w:r>
+        <w:r>
+          <w:rPr>
+            <w:noProof/>
+          </w:rPr>
+          <w:tab/>
+        </w:r>
+        <w:r>
+          <w:rPr>
+            <w:noProof/>
+          </w:rPr>
+          <w:fldChar w:fldCharType="begin"/>
+        </w:r>
+        <w:r>
+          <w:rPr>
+            <w:noProof/>
+          </w:rPr>
+          <w:instrText xml:space="preserve"> PAGEREF _Toc518374694 \h </w:instrText>
+        </w:r>
+        <w:r>
+          <w:rPr>
+            <w:noProof/>
+          </w:rPr>
+        </w:r>
+      </w:ins>
+      <w:r>
+        <w:rPr>
+          <w:noProof/>
+        </w:rPr>
+        <w:fldChar w:fldCharType="separate"/>
+      </w:r>
+      <w:ins w:id="45" w:author="Greg Landry" w:date="2018-07-03T09:49:00Z">
+        <w:r>
+          <w:rPr>
+            <w:noProof/>
+          </w:rPr>
+          <w:t>13</w:t>
+        </w:r>
+        <w:r>
+          <w:rPr>
+            <w:noProof/>
+          </w:rPr>
+          <w:fldChar w:fldCharType="end"/>
+        </w:r>
+      </w:ins>
+    </w:p>
+    <w:p>
+      <w:pPr>
+        <w:pStyle w:val="TOC2"/>
+        <w:rPr>
+          <w:ins w:id="46" w:author="Greg Landry" w:date="2018-07-03T09:49:00Z"/>
+          <w:rFonts w:asciiTheme="minorHAnsi" w:eastAsiaTheme="minorEastAsia" w:hAnsiTheme="minorHAnsi"/>
+          <w:smallCaps w:val="0"/>
+          <w:noProof/>
+          <w:sz w:val="22"/>
+        </w:rPr>
+      </w:pPr>
+      <w:ins w:id="47" w:author="Greg Landry" w:date="2018-07-03T09:49:00Z">
+        <w:r>
+          <w:rPr>
+            <w:noProof/>
+          </w:rPr>
+          <w:t>Exercise - 2.2 (GPIO) Blink an LED</w:t>
+        </w:r>
+        <w:r>
+          <w:rPr>
+            <w:noProof/>
+          </w:rPr>
+          <w:tab/>
+        </w:r>
+        <w:r>
+          <w:rPr>
+            <w:noProof/>
+          </w:rPr>
+          <w:fldChar w:fldCharType="begin"/>
+        </w:r>
+        <w:r>
+          <w:rPr>
+            <w:noProof/>
+          </w:rPr>
+          <w:instrText xml:space="preserve"> PAGEREF _Toc518374695 \h </w:instrText>
+        </w:r>
+        <w:r>
+          <w:rPr>
+            <w:noProof/>
+          </w:rPr>
+        </w:r>
+      </w:ins>
+      <w:r>
+        <w:rPr>
+          <w:noProof/>
+        </w:rPr>
+        <w:fldChar w:fldCharType="separate"/>
+      </w:r>
+      <w:ins w:id="48" w:author="Greg Landry" w:date="2018-07-03T09:49:00Z">
+        <w:r>
+          <w:rPr>
+            <w:noProof/>
+          </w:rPr>
+          <w:t>14</w:t>
+        </w:r>
+        <w:r>
+          <w:rPr>
+            <w:noProof/>
+          </w:rPr>
+          <w:fldChar w:fldCharType="end"/>
+        </w:r>
+      </w:ins>
+    </w:p>
+    <w:p>
+      <w:pPr>
+        <w:pStyle w:val="TOC2"/>
+        <w:rPr>
+          <w:ins w:id="49" w:author="Greg Landry" w:date="2018-07-03T09:49:00Z"/>
+          <w:rFonts w:asciiTheme="minorHAnsi" w:eastAsiaTheme="minorEastAsia" w:hAnsiTheme="minorHAnsi"/>
+          <w:smallCaps w:val="0"/>
+          <w:noProof/>
+          <w:sz w:val="22"/>
+        </w:rPr>
+      </w:pPr>
+      <w:ins w:id="50" w:author="Greg Landry" w:date="2018-07-03T09:49:00Z">
+        <w:r>
+          <w:rPr>
+            <w:noProof/>
+          </w:rPr>
+          <w:t>Exercise - 2.3 (GPIO) Add Debug Printing to the LED Blink Project</w:t>
+        </w:r>
+        <w:r>
+          <w:rPr>
+            <w:noProof/>
+          </w:rPr>
+          <w:tab/>
+        </w:r>
+        <w:r>
+          <w:rPr>
+            <w:noProof/>
+          </w:rPr>
+          <w:fldChar w:fldCharType="begin"/>
+        </w:r>
+        <w:r>
+          <w:rPr>
+            <w:noProof/>
+          </w:rPr>
+          <w:instrText xml:space="preserve"> PAGEREF _Toc518374696 \h </w:instrText>
+        </w:r>
+        <w:r>
+          <w:rPr>
+            <w:noProof/>
+          </w:rPr>
+        </w:r>
+      </w:ins>
+      <w:r>
+        <w:rPr>
+          <w:noProof/>
+        </w:rPr>
+        <w:fldChar w:fldCharType="separate"/>
+      </w:r>
+      <w:ins w:id="51" w:author="Greg Landry" w:date="2018-07-03T09:49:00Z">
+        <w:r>
+          <w:rPr>
+            <w:noProof/>
+          </w:rPr>
+          <w:t>15</w:t>
+        </w:r>
+        <w:r>
+          <w:rPr>
+            <w:noProof/>
+          </w:rPr>
+          <w:fldChar w:fldCharType="end"/>
+        </w:r>
+      </w:ins>
+    </w:p>
+    <w:p>
+      <w:pPr>
+        <w:pStyle w:val="TOC2"/>
+        <w:rPr>
+          <w:ins w:id="52" w:author="Greg Landry" w:date="2018-07-03T09:49:00Z"/>
+          <w:rFonts w:asciiTheme="minorHAnsi" w:eastAsiaTheme="minorEastAsia" w:hAnsiTheme="minorHAnsi"/>
+          <w:smallCaps w:val="0"/>
+          <w:noProof/>
+          <w:sz w:val="22"/>
+        </w:rPr>
+      </w:pPr>
+      <w:ins w:id="53" w:author="Greg Landry" w:date="2018-07-03T09:49:00Z">
+        <w:r>
+          <w:rPr>
+            <w:noProof/>
+          </w:rPr>
+          <w:t>Exercise - 2.4 (GPIO) Read the State of a Mechanical Button</w:t>
+        </w:r>
+        <w:r>
+          <w:rPr>
+            <w:noProof/>
+          </w:rPr>
+          <w:tab/>
+        </w:r>
+        <w:r>
+          <w:rPr>
+            <w:noProof/>
+          </w:rPr>
+          <w:fldChar w:fldCharType="begin"/>
+        </w:r>
+        <w:r>
+          <w:rPr>
+            <w:noProof/>
+          </w:rPr>
+          <w:instrText xml:space="preserve"> PAGEREF _Toc518374697 \h </w:instrText>
+        </w:r>
+        <w:r>
+          <w:rPr>
+            <w:noProof/>
+          </w:rPr>
+        </w:r>
+      </w:ins>
+      <w:r>
+        <w:rPr>
+          <w:noProof/>
+        </w:rPr>
+        <w:fldChar w:fldCharType="separate"/>
+      </w:r>
+      <w:ins w:id="54" w:author="Greg Landry" w:date="2018-07-03T09:49:00Z">
+        <w:r>
+          <w:rPr>
+            <w:noProof/>
+          </w:rPr>
+          <w:t>16</w:t>
+        </w:r>
+        <w:r>
+          <w:rPr>
+            <w:noProof/>
+          </w:rPr>
+          <w:fldChar w:fldCharType="end"/>
+        </w:r>
+      </w:ins>
+    </w:p>
+    <w:p>
+      <w:pPr>
+        <w:pStyle w:val="TOC2"/>
+        <w:rPr>
+          <w:ins w:id="55" w:author="Greg Landry" w:date="2018-07-03T09:49:00Z"/>
+          <w:rFonts w:asciiTheme="minorHAnsi" w:eastAsiaTheme="minorEastAsia" w:hAnsiTheme="minorHAnsi"/>
+          <w:smallCaps w:val="0"/>
+          <w:noProof/>
+          <w:sz w:val="22"/>
+        </w:rPr>
+      </w:pPr>
+      <w:ins w:id="56" w:author="Greg Landry" w:date="2018-07-03T09:49:00Z">
+        <w:r>
+          <w:rPr>
+            <w:noProof/>
+          </w:rPr>
+          <w:t>Exercise - 2.5 (GPIO) Use an Interrupt to Toggle the State of an LED</w:t>
+        </w:r>
+        <w:r>
+          <w:rPr>
+            <w:noProof/>
+          </w:rPr>
+          <w:tab/>
+        </w:r>
+        <w:r>
+          <w:rPr>
+            <w:noProof/>
+          </w:rPr>
+          <w:fldChar w:fldCharType="begin"/>
+        </w:r>
+        <w:r>
+          <w:rPr>
+            <w:noProof/>
+          </w:rPr>
+          <w:instrText xml:space="preserve"> PAGEREF _Toc518374698 \h </w:instrText>
+        </w:r>
+        <w:r>
+          <w:rPr>
+            <w:noProof/>
+          </w:rPr>
+        </w:r>
+      </w:ins>
+      <w:r>
+        <w:rPr>
+          <w:noProof/>
+        </w:rPr>
+        <w:fldChar w:fldCharType="separate"/>
+      </w:r>
+      <w:ins w:id="57" w:author="Greg Landry" w:date="2018-07-03T09:49:00Z">
+        <w:r>
+          <w:rPr>
+            <w:noProof/>
+          </w:rPr>
+          <w:t>16</w:t>
+        </w:r>
+        <w:r>
+          <w:rPr>
+            <w:noProof/>
+          </w:rPr>
+          <w:fldChar w:fldCharType="end"/>
+        </w:r>
+      </w:ins>
+    </w:p>
+    <w:p>
+      <w:pPr>
+        <w:pStyle w:val="TOC2"/>
+        <w:rPr>
+          <w:ins w:id="58" w:author="Greg Landry" w:date="2018-07-03T09:49:00Z"/>
+          <w:rFonts w:asciiTheme="minorHAnsi" w:eastAsiaTheme="minorEastAsia" w:hAnsiTheme="minorHAnsi"/>
+          <w:smallCaps w:val="0"/>
+          <w:noProof/>
+          <w:sz w:val="22"/>
+        </w:rPr>
+      </w:pPr>
+      <w:ins w:id="59" w:author="Greg Landry" w:date="2018-07-03T09:49:00Z">
+        <w:r>
+          <w:rPr>
+            <w:noProof/>
+          </w:rPr>
+          <w:t>Exercise - 2.6 (I2C WRITE) Toggle I2C Controlled LEDs</w:t>
+        </w:r>
+        <w:r>
+          <w:rPr>
+            <w:noProof/>
+          </w:rPr>
+          <w:tab/>
+        </w:r>
+        <w:r>
+          <w:rPr>
+            <w:noProof/>
+          </w:rPr>
+          <w:fldChar w:fldCharType="begin"/>
+        </w:r>
+        <w:r>
+          <w:rPr>
+            <w:noProof/>
+          </w:rPr>
+          <w:instrText xml:space="preserve"> PAGEREF _Toc518374699 \h </w:instrText>
+        </w:r>
+        <w:r>
+          <w:rPr>
+            <w:noProof/>
+          </w:rPr>
+        </w:r>
+      </w:ins>
+      <w:r>
+        <w:rPr>
+          <w:noProof/>
+        </w:rPr>
+        <w:fldChar w:fldCharType="separate"/>
+      </w:r>
+      <w:ins w:id="60" w:author="Greg Landry" w:date="2018-07-03T09:49:00Z">
+        <w:r>
+          <w:rPr>
+            <w:noProof/>
+          </w:rPr>
+          <w:t>17</w:t>
+        </w:r>
+        <w:r>
+          <w:rPr>
+            <w:noProof/>
+          </w:rPr>
+          <w:fldChar w:fldCharType="end"/>
+        </w:r>
+      </w:ins>
+    </w:p>
+    <w:p>
+      <w:pPr>
+        <w:pStyle w:val="TOC2"/>
+        <w:rPr>
+          <w:ins w:id="61" w:author="Greg Landry" w:date="2018-07-03T09:49:00Z"/>
+          <w:rFonts w:asciiTheme="minorHAnsi" w:eastAsiaTheme="minorEastAsia" w:hAnsiTheme="minorHAnsi"/>
+          <w:smallCaps w:val="0"/>
+          <w:noProof/>
+          <w:sz w:val="22"/>
+        </w:rPr>
+      </w:pPr>
+      <w:ins w:id="62" w:author="Greg Landry" w:date="2018-07-03T09:49:00Z">
+        <w:r>
+          <w:rPr>
+            <w:noProof/>
+          </w:rPr>
+          <w:t>Exercise - 2.7 (I2C READ) Read PSoC Sensor Values over I2C</w:t>
+        </w:r>
+        <w:r>
+          <w:rPr>
+            <w:noProof/>
+          </w:rPr>
+          <w:tab/>
+        </w:r>
+        <w:r>
+          <w:rPr>
+            <w:noProof/>
+          </w:rPr>
+          <w:fldChar w:fldCharType="begin"/>
+        </w:r>
+        <w:r>
+          <w:rPr>
+            <w:noProof/>
+          </w:rPr>
+          <w:instrText xml:space="preserve"> PAGEREF _Toc518374700 \h </w:instrText>
+        </w:r>
+        <w:r>
+          <w:rPr>
+            <w:noProof/>
+          </w:rPr>
+        </w:r>
+      </w:ins>
+      <w:r>
+        <w:rPr>
+          <w:noProof/>
+        </w:rPr>
+        <w:fldChar w:fldCharType="separate"/>
+      </w:r>
+      <w:ins w:id="63" w:author="Greg Landry" w:date="2018-07-03T09:49:00Z">
+        <w:r>
+          <w:rPr>
+            <w:noProof/>
+          </w:rPr>
+          <w:t>17</w:t>
+        </w:r>
+        <w:r>
+          <w:rPr>
+            <w:noProof/>
+          </w:rPr>
+          <w:fldChar w:fldCharType="end"/>
+        </w:r>
+      </w:ins>
+    </w:p>
+    <w:p>
+      <w:pPr>
+        <w:pStyle w:val="TOC2"/>
+        <w:rPr>
+          <w:ins w:id="64" w:author="Greg Landry" w:date="2018-07-03T09:49:00Z"/>
+          <w:rFonts w:asciiTheme="minorHAnsi" w:eastAsiaTheme="minorEastAsia" w:hAnsiTheme="minorHAnsi"/>
+          <w:smallCaps w:val="0"/>
+          <w:noProof/>
+          <w:sz w:val="22"/>
+        </w:rPr>
+      </w:pPr>
+      <w:ins w:id="65" w:author="Greg Landry" w:date="2018-07-03T09:49:00Z">
+        <w:r>
+          <w:rPr>
+            <w:noProof/>
+          </w:rPr>
+          <w:t>Exercise - 2.8 (Advanced) (I2C PROBE) Probe for I2C devices</w:t>
+        </w:r>
+        <w:r>
+          <w:rPr>
+            <w:noProof/>
+          </w:rPr>
+          <w:tab/>
+        </w:r>
+        <w:r>
+          <w:rPr>
+            <w:noProof/>
+          </w:rPr>
+          <w:fldChar w:fldCharType="begin"/>
+        </w:r>
+        <w:r>
+          <w:rPr>
+            <w:noProof/>
+          </w:rPr>
+          <w:instrText xml:space="preserve"> PAGEREF _Toc518374701 \h </w:instrText>
+        </w:r>
+        <w:r>
+          <w:rPr>
+            <w:noProof/>
+          </w:rPr>
+        </w:r>
+      </w:ins>
+      <w:r>
+        <w:rPr>
+          <w:noProof/>
+        </w:rPr>
+        <w:fldChar w:fldCharType="separate"/>
+      </w:r>
+      <w:ins w:id="66" w:author="Greg Landry" w:date="2018-07-03T09:49:00Z">
+        <w:r>
+          <w:rPr>
+            <w:noProof/>
+          </w:rPr>
+          <w:t>18</w:t>
+        </w:r>
+        <w:r>
+          <w:rPr>
+            <w:noProof/>
+          </w:rPr>
+          <w:fldChar w:fldCharType="end"/>
+        </w:r>
+      </w:ins>
+    </w:p>
+    <w:p>
+      <w:pPr>
+        <w:pStyle w:val="TOC2"/>
+        <w:rPr>
+          <w:ins w:id="67" w:author="Greg Landry" w:date="2018-07-03T09:49:00Z"/>
+          <w:rFonts w:asciiTheme="minorHAnsi" w:eastAsiaTheme="minorEastAsia" w:hAnsiTheme="minorHAnsi"/>
+          <w:smallCaps w:val="0"/>
+          <w:noProof/>
+          <w:sz w:val="22"/>
+        </w:rPr>
+      </w:pPr>
+      <w:ins w:id="68" w:author="Greg Landry" w:date="2018-07-03T09:49:00Z">
+        <w:r>
+          <w:rPr>
+            <w:noProof/>
+          </w:rPr>
+          <w:t>Exercise - 2.9 (Advanced) (PWM) LED brightness</w:t>
+        </w:r>
+        <w:r>
+          <w:rPr>
+            <w:noProof/>
+          </w:rPr>
+          <w:tab/>
+        </w:r>
+        <w:r>
+          <w:rPr>
+            <w:noProof/>
+          </w:rPr>
+          <w:fldChar w:fldCharType="begin"/>
+        </w:r>
+        <w:r>
+          <w:rPr>
+            <w:noProof/>
+          </w:rPr>
+          <w:instrText xml:space="preserve"> PAGEREF _Toc518374702 \h </w:instrText>
+        </w:r>
+        <w:r>
+          <w:rPr>
+            <w:noProof/>
+          </w:rPr>
+        </w:r>
+      </w:ins>
+      <w:r>
+        <w:rPr>
+          <w:noProof/>
+        </w:rPr>
+        <w:fldChar w:fldCharType="separate"/>
+      </w:r>
+      <w:ins w:id="69" w:author="Greg Landry" w:date="2018-07-03T09:49:00Z">
+        <w:r>
+          <w:rPr>
+            <w:noProof/>
+          </w:rPr>
+          <w:t>18</w:t>
+        </w:r>
+        <w:r>
+          <w:rPr>
+            <w:noProof/>
+          </w:rPr>
+          <w:fldChar w:fldCharType="end"/>
+        </w:r>
+      </w:ins>
+    </w:p>
+    <w:p>
+      <w:pPr>
+        <w:pStyle w:val="TOC2"/>
+        <w:rPr>
+          <w:ins w:id="70" w:author="Greg Landry" w:date="2018-07-03T09:49:00Z"/>
+          <w:rFonts w:asciiTheme="minorHAnsi" w:eastAsiaTheme="minorEastAsia" w:hAnsiTheme="minorHAnsi"/>
+          <w:smallCaps w:val="0"/>
+          <w:noProof/>
+          <w:sz w:val="22"/>
+        </w:rPr>
+      </w:pPr>
+      <w:ins w:id="71" w:author="Greg Landry" w:date="2018-07-03T09:49:00Z">
+        <w:r>
+          <w:rPr>
+            <w:noProof/>
+          </w:rPr>
+          <w:t>Exercise - 2.10 (Advanced) (UART) Write a value using the standard UART functions</w:t>
+        </w:r>
+        <w:r>
+          <w:rPr>
+            <w:noProof/>
+          </w:rPr>
+          <w:tab/>
+        </w:r>
+        <w:r>
+          <w:rPr>
+            <w:noProof/>
+          </w:rPr>
+          <w:fldChar w:fldCharType="begin"/>
+        </w:r>
+        <w:r>
+          <w:rPr>
+            <w:noProof/>
+          </w:rPr>
+          <w:instrText xml:space="preserve"> PAGEREF _Toc518374703 \h </w:instrText>
+        </w:r>
+        <w:r>
+          <w:rPr>
+            <w:noProof/>
+          </w:rPr>
+        </w:r>
+      </w:ins>
+      <w:r>
+        <w:rPr>
+          <w:noProof/>
+        </w:rPr>
+        <w:fldChar w:fldCharType="separate"/>
+      </w:r>
+      <w:ins w:id="72" w:author="Greg Landry" w:date="2018-07-03T09:49:00Z">
+        <w:r>
+          <w:rPr>
+            <w:noProof/>
+          </w:rPr>
+          <w:t>18</w:t>
+        </w:r>
+        <w:r>
+          <w:rPr>
+            <w:noProof/>
+          </w:rPr>
+          <w:fldChar w:fldCharType="end"/>
+        </w:r>
+      </w:ins>
+    </w:p>
+    <w:p>
+      <w:pPr>
+        <w:pStyle w:val="TOC2"/>
+        <w:rPr>
+          <w:ins w:id="73" w:author="Greg Landry" w:date="2018-07-03T09:49:00Z"/>
+          <w:rFonts w:asciiTheme="minorHAnsi" w:eastAsiaTheme="minorEastAsia" w:hAnsiTheme="minorHAnsi"/>
+          <w:smallCaps w:val="0"/>
+          <w:noProof/>
+          <w:sz w:val="22"/>
+        </w:rPr>
+      </w:pPr>
+      <w:ins w:id="74" w:author="Greg Landry" w:date="2018-07-03T09:49:00Z">
+        <w:r>
+          <w:rPr>
+            <w:noProof/>
+          </w:rPr>
+          <w:t>Exercise - 2.11 (Advanced) (UART) Read a value using the standard UART functions</w:t>
+        </w:r>
+        <w:r>
+          <w:rPr>
+            <w:noProof/>
+          </w:rPr>
+          <w:tab/>
+        </w:r>
+        <w:r>
+          <w:rPr>
+            <w:noProof/>
+          </w:rPr>
+          <w:fldChar w:fldCharType="begin"/>
+        </w:r>
+        <w:r>
+          <w:rPr>
+            <w:noProof/>
+          </w:rPr>
+          <w:instrText xml:space="preserve"> PAGEREF _Toc518374704 \h </w:instrText>
+        </w:r>
+        <w:r>
+          <w:rPr>
+            <w:noProof/>
+          </w:rPr>
+        </w:r>
+      </w:ins>
+      <w:r>
+        <w:rPr>
+          <w:noProof/>
+        </w:rPr>
+        <w:fldChar w:fldCharType="separate"/>
+      </w:r>
+      <w:ins w:id="75" w:author="Greg Landry" w:date="2018-07-03T09:49:00Z">
+        <w:r>
+          <w:rPr>
+            <w:noProof/>
+          </w:rPr>
+          <w:t>19</w:t>
+        </w:r>
+        <w:r>
+          <w:rPr>
+            <w:noProof/>
+          </w:rPr>
+          <w:fldChar w:fldCharType="end"/>
+        </w:r>
+      </w:ins>
+    </w:p>
+    <w:p>
+      <w:pPr>
+        <w:pStyle w:val="TOC1"/>
+        <w:tabs>
+          <w:tab w:val="left" w:pos="720"/>
+          <w:tab w:val="right" w:leader="dot" w:pos="9350"/>
+        </w:tabs>
+        <w:rPr>
+          <w:ins w:id="76" w:author="Greg Landry" w:date="2018-07-03T09:49:00Z"/>
           <w:rFonts w:asciiTheme="minorHAnsi" w:eastAsiaTheme="minorEastAsia" w:hAnsiTheme="minorHAnsi"/>
           <w:b w:val="0"/>
           <w:bCs w:val="0"/>
           <w:caps w:val="0"/>
           <w:noProof/>
         </w:rPr>
-        <w:tab/>
-      </w:r>
+      </w:pPr>
+      <w:ins w:id="77" w:author="Greg Landry" w:date="2018-07-03T09:49:00Z">
+        <w:r>
+          <w:rPr>
+            <w:noProof/>
+          </w:rPr>
+          <w:t>2.6</w:t>
+        </w:r>
+        <w:r>
+          <w:rPr>
+            <w:rFonts w:asciiTheme="minorHAnsi" w:eastAsiaTheme="minorEastAsia" w:hAnsiTheme="minorHAnsi"/>
+            <w:b w:val="0"/>
+            <w:bCs w:val="0"/>
+            <w:caps w:val="0"/>
+            <w:noProof/>
+          </w:rPr>
+          <w:tab/>
+        </w:r>
+        <w:r>
+          <w:rPr>
+            <w:noProof/>
+          </w:rPr>
+          <w:t>Related Example "Apps"</w:t>
+        </w:r>
+        <w:r>
+          <w:rPr>
+            <w:noProof/>
+          </w:rPr>
+          <w:tab/>
+        </w:r>
+        <w:r>
+          <w:rPr>
+            <w:noProof/>
+          </w:rPr>
+          <w:fldChar w:fldCharType="begin"/>
+        </w:r>
+        <w:r>
+          <w:rPr>
+            <w:noProof/>
+          </w:rPr>
+          <w:instrText xml:space="preserve"> PAGEREF _Toc518374705 \h </w:instrText>
+        </w:r>
+        <w:r>
+          <w:rPr>
+            <w:noProof/>
+          </w:rPr>
+        </w:r>
+      </w:ins>
       <w:r>
         <w:rPr>
           <w:noProof/>
         </w:rPr>
-        <w:t>Creating a new WICED Studio project</w:t>
-      </w:r>
-      <w:r>
-        <w:rPr>
-          <w:noProof/>
-        </w:rPr>
-        <w:tab/>
-      </w:r>
-      <w:r>
-        <w:rPr>
-          <w:noProof/>
-        </w:rPr>
-        <w:fldChar w:fldCharType="begin"/>
-      </w:r>
-      <w:r>
-        <w:rPr>
-          <w:noProof/>
-        </w:rPr>
-        <w:instrText xml:space="preserve"> PAGEREF _Toc509484160 \h </w:instrText>
-      </w:r>
-      <w:r>
-        <w:rPr>
-          <w:noProof/>
-        </w:rPr>
-      </w:r>
-      <w:r>
-        <w:rPr>
-          <w:noProof/>
-        </w:rPr>
         <w:fldChar w:fldCharType="separate"/>
       </w:r>
-      <w:r>
-        <w:rPr>
-          <w:noProof/>
-        </w:rPr>
-        <w:t>6</w:t>
-      </w:r>
-      <w:r>
-        <w:rPr>
-          <w:noProof/>
-        </w:rPr>
-        <w:fldChar w:fldCharType="end"/>
-      </w:r>
-    </w:p>
-    <w:p>
-      <w:pPr>
-        <w:pStyle w:val="TOC2"/>
-        <w:rPr>
-          <w:rFonts w:asciiTheme="minorHAnsi" w:eastAsiaTheme="minorEastAsia" w:hAnsiTheme="minorHAnsi"/>
-          <w:smallCaps w:val="0"/>
-          <w:noProof/>
-          <w:sz w:val="22"/>
-        </w:rPr>
-      </w:pPr>
-      <w:r>
-        <w:rPr>
-          <w:noProof/>
-        </w:rPr>
-        <w:t>2.3.1 Directory Structure</w:t>
-      </w:r>
-      <w:r>
-        <w:rPr>
-          <w:noProof/>
-        </w:rPr>
-        <w:tab/>
-      </w:r>
-      <w:r>
-        <w:rPr>
-          <w:noProof/>
-        </w:rPr>
-        <w:fldChar w:fldCharType="begin"/>
-      </w:r>
-      <w:r>
-        <w:rPr>
-          <w:noProof/>
-        </w:rPr>
-        <w:instrText xml:space="preserve"> PAGEREF _Toc509484161 \h </w:instrText>
-      </w:r>
-      <w:r>
-        <w:rPr>
-          <w:noProof/>
-        </w:rPr>
-      </w:r>
-      <w:r>
-        <w:rPr>
-          <w:noProof/>
-        </w:rPr>
-        <w:fldChar w:fldCharType="separate"/>
-      </w:r>
-      <w:r>
-        <w:rPr>
-          <w:noProof/>
-        </w:rPr>
-        <w:t>6</w:t>
-      </w:r>
-      <w:r>
-        <w:rPr>
-          <w:noProof/>
-        </w:rPr>
-        <w:fldChar w:fldCharType="end"/>
-      </w:r>
-    </w:p>
-    <w:p>
-      <w:pPr>
-        <w:pStyle w:val="TOC2"/>
-        <w:rPr>
-          <w:rFonts w:asciiTheme="minorHAnsi" w:eastAsiaTheme="minorEastAsia" w:hAnsiTheme="minorHAnsi"/>
-          <w:smallCaps w:val="0"/>
-          <w:noProof/>
-          <w:sz w:val="22"/>
-        </w:rPr>
-      </w:pPr>
-      <w:r>
-        <w:rPr>
-          <w:noProof/>
-        </w:rPr>
-        <w:t>2.3.2 makefile</w:t>
-      </w:r>
-      <w:r>
-        <w:rPr>
-          <w:noProof/>
-        </w:rPr>
-        <w:tab/>
-      </w:r>
-      <w:r>
-        <w:rPr>
-          <w:noProof/>
-        </w:rPr>
-        <w:fldChar w:fldCharType="begin"/>
-      </w:r>
-      <w:r>
-        <w:rPr>
-          <w:noProof/>
-        </w:rPr>
-        <w:instrText xml:space="preserve"> PAGEREF _Toc509484162 \h </w:instrText>
-      </w:r>
-      <w:r>
-        <w:rPr>
-          <w:noProof/>
-        </w:rPr>
-      </w:r>
-      <w:r>
-        <w:rPr>
-          <w:noProof/>
-        </w:rPr>
-        <w:fldChar w:fldCharType="separate"/>
-      </w:r>
-      <w:r>
-        <w:rPr>
-          <w:noProof/>
-        </w:rPr>
-        <w:t>6</w:t>
-      </w:r>
-      <w:r>
-        <w:rPr>
-          <w:noProof/>
-        </w:rPr>
-        <w:fldChar w:fldCharType="end"/>
-      </w:r>
-    </w:p>
-    <w:p>
-      <w:pPr>
-        <w:pStyle w:val="TOC2"/>
-        <w:rPr>
-          <w:rFonts w:asciiTheme="minorHAnsi" w:eastAsiaTheme="minorEastAsia" w:hAnsiTheme="minorHAnsi"/>
-          <w:smallCaps w:val="0"/>
-          <w:noProof/>
-          <w:sz w:val="22"/>
-        </w:rPr>
-      </w:pPr>
-      <w:r>
-        <w:rPr>
-          <w:noProof/>
-        </w:rPr>
-        <w:t>2.3.3 C file</w:t>
-      </w:r>
-      <w:r>
-        <w:rPr>
-          <w:noProof/>
-        </w:rPr>
-        <w:tab/>
-      </w:r>
-      <w:r>
-        <w:rPr>
-          <w:noProof/>
-        </w:rPr>
-        <w:fldChar w:fldCharType="begin"/>
-      </w:r>
-      <w:r>
-        <w:rPr>
-          <w:noProof/>
-        </w:rPr>
-        <w:instrText xml:space="preserve"> PAGEREF _Toc509484163 \h </w:instrText>
-      </w:r>
-      <w:r>
-        <w:rPr>
-          <w:noProof/>
-        </w:rPr>
-      </w:r>
-      <w:r>
-        <w:rPr>
-          <w:noProof/>
-        </w:rPr>
-        <w:fldChar w:fldCharType="separate"/>
-      </w:r>
-      <w:r>
-        <w:rPr>
-          <w:noProof/>
-        </w:rPr>
-        <w:t>6</w:t>
-      </w:r>
-      <w:r>
-        <w:rPr>
-          <w:noProof/>
-        </w:rPr>
-        <w:fldChar w:fldCharType="end"/>
-      </w:r>
-    </w:p>
-    <w:p>
-      <w:pPr>
-        <w:pStyle w:val="TOC2"/>
-        <w:rPr>
-          <w:rFonts w:asciiTheme="minorHAnsi" w:eastAsiaTheme="minorEastAsia" w:hAnsiTheme="minorHAnsi"/>
-          <w:smallCaps w:val="0"/>
-          <w:noProof/>
-          <w:sz w:val="22"/>
-        </w:rPr>
-      </w:pPr>
-      <w:r>
-        <w:rPr>
-          <w:noProof/>
-        </w:rPr>
-        <w:t>2.3.4 Make Target</w:t>
-      </w:r>
-      <w:r>
-        <w:rPr>
-          <w:noProof/>
-        </w:rPr>
-        <w:tab/>
-      </w:r>
-      <w:r>
-        <w:rPr>
-          <w:noProof/>
-        </w:rPr>
-        <w:fldChar w:fldCharType="begin"/>
-      </w:r>
-      <w:r>
-        <w:rPr>
-          <w:noProof/>
-        </w:rPr>
-        <w:instrText xml:space="preserve"> PAGEREF _Toc509484164 \h </w:instrText>
-      </w:r>
-      <w:r>
-        <w:rPr>
-          <w:noProof/>
-        </w:rPr>
-      </w:r>
-      <w:r>
-        <w:rPr>
-          <w:noProof/>
-        </w:rPr>
-        <w:fldChar w:fldCharType="separate"/>
-      </w:r>
-      <w:r>
-        <w:rPr>
-          <w:noProof/>
-        </w:rPr>
-        <w:t>6</w:t>
-      </w:r>
-      <w:r>
-        <w:rPr>
-          <w:noProof/>
-        </w:rPr>
-        <w:fldChar w:fldCharType="end"/>
-      </w:r>
+      <w:ins w:id="78" w:author="Greg Landry" w:date="2018-07-03T09:49:00Z">
+        <w:r>
+          <w:rPr>
+            <w:noProof/>
+          </w:rPr>
+          <w:t>20</w:t>
+        </w:r>
+        <w:r>
+          <w:rPr>
+            <w:noProof/>
+          </w:rPr>
+          <w:fldChar w:fldCharType="end"/>
+        </w:r>
+      </w:ins>
     </w:p>
     <w:p>
       <w:pPr>
@@ -547,6 +1844,7 @@
           <w:tab w:val="right" w:leader="dot" w:pos="9350"/>
         </w:tabs>
         <w:rPr>
+          <w:ins w:id="79" w:author="Greg Landry" w:date="2018-07-03T09:49:00Z"/>
           <w:rFonts w:asciiTheme="minorHAnsi" w:eastAsiaTheme="minorEastAsia" w:hAnsiTheme="minorHAnsi"/>
           <w:b w:val="0"/>
           <w:bCs w:val="0"/>
@@ -554,359 +1852,126 @@
           <w:noProof/>
         </w:rPr>
       </w:pPr>
+      <w:ins w:id="80" w:author="Greg Landry" w:date="2018-07-03T09:49:00Z">
+        <w:r>
+          <w:rPr>
+            <w:noProof/>
+          </w:rPr>
+          <w:t>2.7</w:t>
+        </w:r>
+        <w:r>
+          <w:rPr>
+            <w:rFonts w:asciiTheme="minorHAnsi" w:eastAsiaTheme="minorEastAsia" w:hAnsiTheme="minorHAnsi"/>
+            <w:b w:val="0"/>
+            <w:bCs w:val="0"/>
+            <w:caps w:val="0"/>
+            <w:noProof/>
+          </w:rPr>
+          <w:tab/>
+        </w:r>
+        <w:r>
+          <w:rPr>
+            <w:noProof/>
+          </w:rPr>
+          <w:t>Known Errata + Enhancements + Comments</w:t>
+        </w:r>
+        <w:r>
+          <w:rPr>
+            <w:noProof/>
+          </w:rPr>
+          <w:tab/>
+        </w:r>
+        <w:r>
+          <w:rPr>
+            <w:noProof/>
+          </w:rPr>
+          <w:fldChar w:fldCharType="begin"/>
+        </w:r>
+        <w:r>
+          <w:rPr>
+            <w:noProof/>
+          </w:rPr>
+          <w:instrText xml:space="preserve"> PAGEREF _Toc518374706 \h </w:instrText>
+        </w:r>
+        <w:r>
+          <w:rPr>
+            <w:noProof/>
+          </w:rPr>
+        </w:r>
+      </w:ins>
       <w:r>
         <w:rPr>
           <w:noProof/>
         </w:rPr>
-        <w:t>2.4</w:t>
-      </w:r>
-      <w:r>
-        <w:rPr>
+        <w:fldChar w:fldCharType="separate"/>
+      </w:r>
+      <w:ins w:id="81" w:author="Greg Landry" w:date="2018-07-03T09:49:00Z">
+        <w:r>
+          <w:rPr>
+            <w:noProof/>
+          </w:rPr>
+          <w:t>20</w:t>
+        </w:r>
+        <w:r>
+          <w:rPr>
+            <w:noProof/>
+          </w:rPr>
+          <w:fldChar w:fldCharType="end"/>
+        </w:r>
+      </w:ins>
+    </w:p>
+    <w:p>
+      <w:pPr>
+        <w:pStyle w:val="TOC1"/>
+        <w:tabs>
+          <w:tab w:val="left" w:pos="720"/>
+          <w:tab w:val="right" w:leader="dot" w:pos="9350"/>
+        </w:tabs>
+        <w:rPr>
+          <w:del w:id="82" w:author="Greg Landry" w:date="2018-07-03T09:49:00Z"/>
           <w:rFonts w:asciiTheme="minorHAnsi" w:eastAsiaTheme="minorEastAsia" w:hAnsiTheme="minorHAnsi"/>
           <w:b w:val="0"/>
           <w:bCs w:val="0"/>
           <w:caps w:val="0"/>
           <w:noProof/>
         </w:rPr>
-        <w:tab/>
-      </w:r>
-      <w:r>
-        <w:rPr>
-          <w:noProof/>
-        </w:rPr>
-        <w:t>Peripherals</w:t>
-      </w:r>
-      <w:r>
-        <w:rPr>
-          <w:noProof/>
-        </w:rPr>
-        <w:tab/>
-      </w:r>
-      <w:r>
-        <w:rPr>
-          <w:noProof/>
-        </w:rPr>
-        <w:fldChar w:fldCharType="begin"/>
-      </w:r>
-      <w:r>
-        <w:rPr>
-          <w:noProof/>
-        </w:rPr>
-        <w:instrText xml:space="preserve"> PAGEREF _Toc509484165 \h </w:instrText>
-      </w:r>
-      <w:r>
-        <w:rPr>
-          <w:noProof/>
-        </w:rPr>
-      </w:r>
-      <w:r>
-        <w:rPr>
-          <w:noProof/>
-        </w:rPr>
-        <w:fldChar w:fldCharType="separate"/>
-      </w:r>
-      <w:r>
-        <w:rPr>
-          <w:noProof/>
-        </w:rPr>
-        <w:t>9</w:t>
-      </w:r>
-      <w:r>
-        <w:rPr>
-          <w:noProof/>
-        </w:rPr>
-        <w:fldChar w:fldCharType="end"/>
-      </w:r>
-    </w:p>
-    <w:p>
-      <w:pPr>
-        <w:pStyle w:val="TOC2"/>
-        <w:rPr>
-          <w:rFonts w:asciiTheme="minorHAnsi" w:eastAsiaTheme="minorEastAsia" w:hAnsiTheme="minorHAnsi"/>
-          <w:smallCaps w:val="0"/>
-          <w:noProof/>
-          <w:sz w:val="22"/>
-        </w:rPr>
-      </w:pPr>
-      <w:r>
-        <w:rPr>
-          <w:noProof/>
-        </w:rPr>
-        <w:t>2.4.1 GPIO</w:t>
-      </w:r>
-      <w:r>
-        <w:rPr>
-          <w:noProof/>
-        </w:rPr>
-        <w:tab/>
-      </w:r>
-      <w:r>
-        <w:rPr>
-          <w:noProof/>
-        </w:rPr>
-        <w:fldChar w:fldCharType="begin"/>
-      </w:r>
-      <w:r>
-        <w:rPr>
-          <w:noProof/>
-        </w:rPr>
-        <w:instrText xml:space="preserve"> PAGEREF _Toc509484166 \h </w:instrText>
-      </w:r>
-      <w:r>
-        <w:rPr>
-          <w:noProof/>
-        </w:rPr>
-      </w:r>
-      <w:r>
-        <w:rPr>
-          <w:noProof/>
-        </w:rPr>
-        <w:fldChar w:fldCharType="separate"/>
-      </w:r>
-      <w:r>
-        <w:rPr>
-          <w:noProof/>
-        </w:rPr>
-        <w:t>9</w:t>
-      </w:r>
-      <w:r>
-        <w:rPr>
-          <w:noProof/>
-        </w:rPr>
-        <w:fldChar w:fldCharType="end"/>
-      </w:r>
-    </w:p>
-    <w:p>
-      <w:pPr>
-        <w:pStyle w:val="TOC2"/>
-        <w:rPr>
-          <w:rFonts w:asciiTheme="minorHAnsi" w:eastAsiaTheme="minorEastAsia" w:hAnsiTheme="minorHAnsi"/>
-          <w:smallCaps w:val="0"/>
-          <w:noProof/>
-          <w:sz w:val="22"/>
-        </w:rPr>
-      </w:pPr>
-      <w:r>
-        <w:rPr>
-          <w:noProof/>
-        </w:rPr>
-        <w:t>2.4.2 PWM</w:t>
-      </w:r>
-      <w:r>
-        <w:rPr>
-          <w:noProof/>
-        </w:rPr>
-        <w:tab/>
-      </w:r>
-      <w:r>
-        <w:rPr>
-          <w:noProof/>
-        </w:rPr>
-        <w:fldChar w:fldCharType="begin"/>
-      </w:r>
-      <w:r>
-        <w:rPr>
-          <w:noProof/>
-        </w:rPr>
-        <w:instrText xml:space="preserve"> PAGEREF _Toc509484167 \h </w:instrText>
-      </w:r>
-      <w:r>
-        <w:rPr>
-          <w:noProof/>
-        </w:rPr>
-      </w:r>
-      <w:r>
-        <w:rPr>
-          <w:noProof/>
-        </w:rPr>
-        <w:fldChar w:fldCharType="separate"/>
-      </w:r>
-      <w:r>
-        <w:rPr>
-          <w:noProof/>
-        </w:rPr>
-        <w:t>9</w:t>
-      </w:r>
-      <w:r>
-        <w:rPr>
-          <w:noProof/>
-        </w:rPr>
-        <w:fldChar w:fldCharType="end"/>
-      </w:r>
-    </w:p>
-    <w:p>
-      <w:pPr>
-        <w:pStyle w:val="TOC2"/>
-        <w:rPr>
-          <w:rFonts w:asciiTheme="minorHAnsi" w:eastAsiaTheme="minorEastAsia" w:hAnsiTheme="minorHAnsi"/>
-          <w:smallCaps w:val="0"/>
-          <w:noProof/>
-          <w:sz w:val="22"/>
-        </w:rPr>
-      </w:pPr>
-      <w:r>
-        <w:rPr>
-          <w:noProof/>
-        </w:rPr>
-        <w:t>2.4.3 Debug Printing</w:t>
-      </w:r>
-      <w:r>
-        <w:rPr>
-          <w:noProof/>
-        </w:rPr>
-        <w:tab/>
-      </w:r>
-      <w:r>
-        <w:rPr>
-          <w:noProof/>
-        </w:rPr>
-        <w:fldChar w:fldCharType="begin"/>
-      </w:r>
-      <w:r>
-        <w:rPr>
-          <w:noProof/>
-        </w:rPr>
-        <w:instrText xml:space="preserve"> PAGEREF _Toc509484168 \h </w:instrText>
-      </w:r>
-      <w:r>
-        <w:rPr>
-          <w:noProof/>
-        </w:rPr>
-      </w:r>
-      <w:r>
-        <w:rPr>
-          <w:noProof/>
-        </w:rPr>
-        <w:fldChar w:fldCharType="separate"/>
-      </w:r>
-      <w:r>
-        <w:rPr>
-          <w:noProof/>
-        </w:rPr>
-        <w:t>9</w:t>
-      </w:r>
-      <w:r>
-        <w:rPr>
-          <w:noProof/>
-        </w:rPr>
-        <w:fldChar w:fldCharType="end"/>
-      </w:r>
-    </w:p>
-    <w:p>
-      <w:pPr>
-        <w:pStyle w:val="TOC2"/>
-        <w:rPr>
-          <w:rFonts w:asciiTheme="minorHAnsi" w:eastAsiaTheme="minorEastAsia" w:hAnsiTheme="minorHAnsi"/>
-          <w:smallCaps w:val="0"/>
-          <w:noProof/>
-          <w:sz w:val="22"/>
-        </w:rPr>
-      </w:pPr>
-      <w:r>
-        <w:rPr>
-          <w:noProof/>
-        </w:rPr>
-        <w:t>2.4.4 UART</w:t>
-      </w:r>
-      <w:r>
-        <w:rPr>
-          <w:noProof/>
-        </w:rPr>
-        <w:tab/>
-      </w:r>
-      <w:r>
-        <w:rPr>
-          <w:noProof/>
-        </w:rPr>
-        <w:fldChar w:fldCharType="begin"/>
-      </w:r>
-      <w:r>
-        <w:rPr>
-          <w:noProof/>
-        </w:rPr>
-        <w:instrText xml:space="preserve"> PAGEREF _Toc509484169 \h </w:instrText>
-      </w:r>
-      <w:r>
-        <w:rPr>
-          <w:noProof/>
-        </w:rPr>
-      </w:r>
-      <w:r>
-        <w:rPr>
-          <w:noProof/>
-        </w:rPr>
-        <w:fldChar w:fldCharType="separate"/>
-      </w:r>
-      <w:r>
-        <w:rPr>
-          <w:noProof/>
-        </w:rPr>
-        <w:t>10</w:t>
-      </w:r>
-      <w:r>
-        <w:rPr>
-          <w:noProof/>
-        </w:rPr>
-        <w:fldChar w:fldCharType="end"/>
-      </w:r>
-    </w:p>
-    <w:p>
-      <w:pPr>
-        <w:pStyle w:val="TOC2"/>
-        <w:rPr>
-          <w:rFonts w:asciiTheme="minorHAnsi" w:eastAsiaTheme="minorEastAsia" w:hAnsiTheme="minorHAnsi"/>
-          <w:smallCaps w:val="0"/>
-          <w:noProof/>
-          <w:sz w:val="22"/>
-        </w:rPr>
-      </w:pPr>
-      <w:r>
-        <w:rPr>
-          <w:noProof/>
-        </w:rPr>
-        <w:t>2.4.5 I2C</w:t>
-      </w:r>
-      <w:r>
-        <w:rPr>
-          <w:noProof/>
-        </w:rPr>
-        <w:tab/>
-      </w:r>
-      <w:r>
-        <w:rPr>
-          <w:noProof/>
-        </w:rPr>
-        <w:fldChar w:fldCharType="begin"/>
-      </w:r>
-      <w:r>
-        <w:rPr>
-          <w:noProof/>
-        </w:rPr>
-        <w:instrText xml:space="preserve"> PAGEREF _Toc509484170 \h </w:instrText>
-      </w:r>
-      <w:r>
-        <w:rPr>
-          <w:noProof/>
-        </w:rPr>
-      </w:r>
-      <w:r>
-        <w:rPr>
-          <w:noProof/>
-        </w:rPr>
-        <w:fldChar w:fldCharType="separate"/>
-      </w:r>
-      <w:r>
-        <w:rPr>
-          <w:noProof/>
-        </w:rPr>
-        <w:t>11</w:t>
-      </w:r>
-      <w:r>
-        <w:rPr>
-          <w:noProof/>
-        </w:rPr>
-        <w:fldChar w:fldCharType="end"/>
-      </w:r>
+      </w:pPr>
+      <w:del w:id="83" w:author="Greg Landry" w:date="2018-07-03T09:49:00Z">
+        <w:r>
+          <w:rPr>
+            <w:noProof/>
+          </w:rPr>
+          <w:delText>2.1</w:delText>
+        </w:r>
+        <w:r>
+          <w:rPr>
+            <w:rFonts w:asciiTheme="minorHAnsi" w:eastAsiaTheme="minorEastAsia" w:hAnsiTheme="minorHAnsi"/>
+            <w:b w:val="0"/>
+            <w:bCs w:val="0"/>
+            <w:caps w:val="0"/>
+            <w:noProof/>
+          </w:rPr>
+          <w:tab/>
+        </w:r>
+        <w:r>
+          <w:rPr>
+            <w:noProof/>
+          </w:rPr>
+          <w:delText>The WICED Board Support Package</w:delText>
+        </w:r>
+        <w:r>
+          <w:rPr>
+            <w:noProof/>
+          </w:rPr>
+          <w:tab/>
+        </w:r>
+        <w:r>
+          <w:rPr>
+            <w:noProof/>
+          </w:rPr>
+          <w:delText>2</w:delText>
+        </w:r>
+      </w:del>
     </w:p>
     <w:p>
       <w:pPr>
@@ -916,6 +1981,7 @@
           <w:tab w:val="right" w:leader="dot" w:pos="9350"/>
         </w:tabs>
         <w:rPr>
+          <w:del w:id="84" w:author="Greg Landry" w:date="2018-07-03T09:49:00Z"/>
           <w:rFonts w:asciiTheme="minorHAnsi" w:eastAsiaTheme="minorEastAsia" w:hAnsiTheme="minorHAnsi"/>
           <w:b w:val="0"/>
           <w:bCs w:val="0"/>
@@ -923,707 +1989,223 @@
           <w:noProof/>
         </w:rPr>
       </w:pPr>
-      <w:r>
-        <w:rPr>
-          <w:noProof/>
-        </w:rPr>
-        <w:t>2.5</w:t>
-      </w:r>
-      <w:r>
-        <w:rPr>
+      <w:del w:id="85" w:author="Greg Landry" w:date="2018-07-03T09:49:00Z">
+        <w:r>
+          <w:rPr>
+            <w:noProof/>
+          </w:rPr>
+          <w:delText>2.2</w:delText>
+        </w:r>
+        <w:r>
+          <w:rPr>
+            <w:rFonts w:asciiTheme="minorHAnsi" w:eastAsiaTheme="minorEastAsia" w:hAnsiTheme="minorHAnsi"/>
+            <w:b w:val="0"/>
+            <w:bCs w:val="0"/>
+            <w:caps w:val="0"/>
+            <w:noProof/>
+          </w:rPr>
+          <w:tab/>
+        </w:r>
+        <w:r>
+          <w:rPr>
+            <w:noProof/>
+          </w:rPr>
+          <w:delText>Documentation</w:delText>
+        </w:r>
+        <w:r>
+          <w:rPr>
+            <w:noProof/>
+          </w:rPr>
+          <w:tab/>
+        </w:r>
+        <w:r>
+          <w:rPr>
+            <w:noProof/>
+          </w:rPr>
+          <w:delText>4</w:delText>
+        </w:r>
+      </w:del>
+    </w:p>
+    <w:p>
+      <w:pPr>
+        <w:pStyle w:val="TOC1"/>
+        <w:tabs>
+          <w:tab w:val="left" w:pos="720"/>
+          <w:tab w:val="right" w:leader="dot" w:pos="9350"/>
+        </w:tabs>
+        <w:rPr>
+          <w:del w:id="86" w:author="Greg Landry" w:date="2018-07-03T09:49:00Z"/>
           <w:rFonts w:asciiTheme="minorHAnsi" w:eastAsiaTheme="minorEastAsia" w:hAnsiTheme="minorHAnsi"/>
           <w:b w:val="0"/>
           <w:bCs w:val="0"/>
           <w:caps w:val="0"/>
           <w:noProof/>
         </w:rPr>
-        <w:tab/>
-      </w:r>
-      <w:r>
-        <w:rPr>
-          <w:noProof/>
-        </w:rPr>
-        <w:t>Exercises</w:t>
-      </w:r>
-      <w:r>
-        <w:rPr>
-          <w:noProof/>
-        </w:rPr>
-        <w:tab/>
-      </w:r>
-      <w:r>
-        <w:rPr>
-          <w:noProof/>
-        </w:rPr>
-        <w:fldChar w:fldCharType="begin"/>
-      </w:r>
-      <w:r>
-        <w:rPr>
-          <w:noProof/>
-        </w:rPr>
-        <w:instrText xml:space="preserve"> PAGEREF _Toc509484171 \h </w:instrText>
-      </w:r>
-      <w:r>
-        <w:rPr>
-          <w:noProof/>
-        </w:rPr>
-      </w:r>
-      <w:r>
-        <w:rPr>
-          <w:noProof/>
-        </w:rPr>
-        <w:fldChar w:fldCharType="separate"/>
-      </w:r>
-      <w:r>
-        <w:rPr>
-          <w:noProof/>
-        </w:rPr>
-        <w:t>13</w:t>
-      </w:r>
-      <w:r>
-        <w:rPr>
-          <w:noProof/>
-        </w:rPr>
-        <w:fldChar w:fldCharType="end"/>
-      </w:r>
+      </w:pPr>
+      <w:del w:id="87" w:author="Greg Landry" w:date="2018-07-03T09:49:00Z">
+        <w:r>
+          <w:rPr>
+            <w:noProof/>
+          </w:rPr>
+          <w:delText>2.3</w:delText>
+        </w:r>
+        <w:r>
+          <w:rPr>
+            <w:rFonts w:asciiTheme="minorHAnsi" w:eastAsiaTheme="minorEastAsia" w:hAnsiTheme="minorHAnsi"/>
+            <w:b w:val="0"/>
+            <w:bCs w:val="0"/>
+            <w:caps w:val="0"/>
+            <w:noProof/>
+          </w:rPr>
+          <w:tab/>
+        </w:r>
+        <w:r>
+          <w:rPr>
+            <w:noProof/>
+          </w:rPr>
+          <w:delText>Creating a new WICED Studio project</w:delText>
+        </w:r>
+        <w:r>
+          <w:rPr>
+            <w:noProof/>
+          </w:rPr>
+          <w:tab/>
+        </w:r>
+        <w:r>
+          <w:rPr>
+            <w:noProof/>
+          </w:rPr>
+          <w:delText>6</w:delText>
+        </w:r>
+      </w:del>
     </w:p>
     <w:p>
       <w:pPr>
         <w:pStyle w:val="TOC2"/>
         <w:rPr>
+          <w:del w:id="88" w:author="Greg Landry" w:date="2018-07-03T09:49:00Z"/>
           <w:rFonts w:asciiTheme="minorHAnsi" w:eastAsiaTheme="minorEastAsia" w:hAnsiTheme="minorHAnsi"/>
           <w:smallCaps w:val="0"/>
           <w:noProof/>
           <w:sz w:val="22"/>
         </w:rPr>
       </w:pPr>
-      <w:r>
-        <w:rPr>
-          <w:noProof/>
-        </w:rPr>
-        <w:t>Exercise - 2.1 (PLATFORM) Install WW101_2_&lt;KitName&gt; into the platforms directory</w:t>
-      </w:r>
-      <w:r>
-        <w:rPr>
-          <w:noProof/>
-        </w:rPr>
-        <w:tab/>
-      </w:r>
-      <w:r>
-        <w:rPr>
-          <w:noProof/>
-        </w:rPr>
-        <w:fldChar w:fldCharType="begin"/>
-      </w:r>
-      <w:r>
-        <w:rPr>
-          <w:noProof/>
-        </w:rPr>
-        <w:instrText xml:space="preserve"> PAGEREF _Toc509484172 \h </w:instrText>
-      </w:r>
-      <w:r>
-        <w:rPr>
-          <w:noProof/>
-        </w:rPr>
-      </w:r>
-      <w:r>
-        <w:rPr>
-          <w:noProof/>
-        </w:rPr>
-        <w:fldChar w:fldCharType="separate"/>
-      </w:r>
-      <w:r>
-        <w:rPr>
-          <w:noProof/>
-        </w:rPr>
-        <w:t>13</w:t>
-      </w:r>
-      <w:r>
-        <w:rPr>
-          <w:noProof/>
-        </w:rPr>
-        <w:fldChar w:fldCharType="end"/>
-      </w:r>
+      <w:del w:id="89" w:author="Greg Landry" w:date="2018-07-03T09:49:00Z">
+        <w:r>
+          <w:rPr>
+            <w:noProof/>
+          </w:rPr>
+          <w:delText>2.3.1 Directory Structure</w:delText>
+        </w:r>
+        <w:r>
+          <w:rPr>
+            <w:noProof/>
+          </w:rPr>
+          <w:tab/>
+        </w:r>
+        <w:r>
+          <w:rPr>
+            <w:noProof/>
+          </w:rPr>
+          <w:delText>6</w:delText>
+        </w:r>
+      </w:del>
     </w:p>
     <w:p>
       <w:pPr>
         <w:pStyle w:val="TOC2"/>
         <w:rPr>
+          <w:del w:id="90" w:author="Greg Landry" w:date="2018-07-03T09:49:00Z"/>
           <w:rFonts w:asciiTheme="minorHAnsi" w:eastAsiaTheme="minorEastAsia" w:hAnsiTheme="minorHAnsi"/>
           <w:smallCaps w:val="0"/>
           <w:noProof/>
           <w:sz w:val="22"/>
         </w:rPr>
       </w:pPr>
-      <w:r>
-        <w:rPr>
-          <w:noProof/>
-        </w:rPr>
-        <w:t>Exercise - 2.2 (GPIO) Blink an LED</w:t>
-      </w:r>
-      <w:r>
-        <w:rPr>
-          <w:noProof/>
-        </w:rPr>
-        <w:tab/>
-      </w:r>
-      <w:r>
-        <w:rPr>
-          <w:noProof/>
-        </w:rPr>
-        <w:fldChar w:fldCharType="begin"/>
-      </w:r>
-      <w:r>
-        <w:rPr>
-          <w:noProof/>
-        </w:rPr>
-        <w:instrText xml:space="preserve"> PAGEREF _Toc509484173 \h </w:instrText>
-      </w:r>
-      <w:r>
-        <w:rPr>
-          <w:noProof/>
-        </w:rPr>
-      </w:r>
-      <w:r>
-        <w:rPr>
-          <w:noProof/>
-        </w:rPr>
-        <w:fldChar w:fldCharType="separate"/>
-      </w:r>
-      <w:r>
-        <w:rPr>
-          <w:noProof/>
-        </w:rPr>
-        <w:t>14</w:t>
-      </w:r>
-      <w:r>
-        <w:rPr>
-          <w:noProof/>
-        </w:rPr>
-        <w:fldChar w:fldCharType="end"/>
-      </w:r>
+      <w:del w:id="91" w:author="Greg Landry" w:date="2018-07-03T09:49:00Z">
+        <w:r>
+          <w:rPr>
+            <w:noProof/>
+          </w:rPr>
+          <w:delText>2.3.2 makefile</w:delText>
+        </w:r>
+        <w:r>
+          <w:rPr>
+            <w:noProof/>
+          </w:rPr>
+          <w:tab/>
+        </w:r>
+        <w:r>
+          <w:rPr>
+            <w:noProof/>
+          </w:rPr>
+          <w:delText>6</w:delText>
+        </w:r>
+      </w:del>
     </w:p>
     <w:p>
       <w:pPr>
         <w:pStyle w:val="TOC2"/>
         <w:rPr>
+          <w:del w:id="92" w:author="Greg Landry" w:date="2018-07-03T09:49:00Z"/>
           <w:rFonts w:asciiTheme="minorHAnsi" w:eastAsiaTheme="minorEastAsia" w:hAnsiTheme="minorHAnsi"/>
           <w:smallCaps w:val="0"/>
           <w:noProof/>
           <w:sz w:val="22"/>
         </w:rPr>
       </w:pPr>
-      <w:r>
-        <w:rPr>
-          <w:noProof/>
-        </w:rPr>
-        <w:t>Exercise - 2.3 (GPIO) Add Debug Printing to the LED Blink Project</w:t>
-      </w:r>
-      <w:r>
-        <w:rPr>
-          <w:noProof/>
-        </w:rPr>
-        <w:tab/>
-      </w:r>
-      <w:r>
-        <w:rPr>
-          <w:noProof/>
-        </w:rPr>
-        <w:fldChar w:fldCharType="begin"/>
-      </w:r>
-      <w:r>
-        <w:rPr>
-          <w:noProof/>
-        </w:rPr>
-        <w:instrText xml:space="preserve"> PAGEREF _Toc509484174 \h </w:instrText>
-      </w:r>
-      <w:r>
-        <w:rPr>
-          <w:noProof/>
-        </w:rPr>
-      </w:r>
-      <w:r>
-        <w:rPr>
-          <w:noProof/>
-        </w:rPr>
-        <w:fldChar w:fldCharType="separate"/>
-      </w:r>
-      <w:r>
-        <w:rPr>
-          <w:noProof/>
-        </w:rPr>
-        <w:t>15</w:t>
-      </w:r>
-      <w:r>
-        <w:rPr>
-          <w:noProof/>
-        </w:rPr>
-        <w:fldChar w:fldCharType="end"/>
-      </w:r>
+      <w:del w:id="93" w:author="Greg Landry" w:date="2018-07-03T09:49:00Z">
+        <w:r>
+          <w:rPr>
+            <w:noProof/>
+          </w:rPr>
+          <w:delText>2.3.3 C file</w:delText>
+        </w:r>
+        <w:r>
+          <w:rPr>
+            <w:noProof/>
+          </w:rPr>
+          <w:tab/>
+        </w:r>
+        <w:r>
+          <w:rPr>
+            <w:noProof/>
+          </w:rPr>
+          <w:delText>6</w:delText>
+        </w:r>
+      </w:del>
     </w:p>
     <w:p>
       <w:pPr>
         <w:pStyle w:val="TOC2"/>
         <w:rPr>
+          <w:del w:id="94" w:author="Greg Landry" w:date="2018-07-03T09:49:00Z"/>
           <w:rFonts w:asciiTheme="minorHAnsi" w:eastAsiaTheme="minorEastAsia" w:hAnsiTheme="minorHAnsi"/>
           <w:smallCaps w:val="0"/>
           <w:noProof/>
           <w:sz w:val="22"/>
         </w:rPr>
       </w:pPr>
-      <w:r>
-        <w:rPr>
-          <w:noProof/>
-        </w:rPr>
-        <w:t>Exercise - 2.4 (GPIO) Read the State of a Mechanical Button</w:t>
-      </w:r>
-      <w:r>
-        <w:rPr>
-          <w:noProof/>
-        </w:rPr>
-        <w:tab/>
-      </w:r>
-      <w:r>
-        <w:rPr>
-          <w:noProof/>
-        </w:rPr>
-        <w:fldChar w:fldCharType="begin"/>
-      </w:r>
-      <w:r>
-        <w:rPr>
-          <w:noProof/>
-        </w:rPr>
-        <w:instrText xml:space="preserve"> PAGEREF _Toc509484175 \h </w:instrText>
-      </w:r>
-      <w:r>
-        <w:rPr>
-          <w:noProof/>
-        </w:rPr>
-      </w:r>
-      <w:r>
-        <w:rPr>
-          <w:noProof/>
-        </w:rPr>
-        <w:fldChar w:fldCharType="separate"/>
-      </w:r>
-      <w:r>
-        <w:rPr>
-          <w:noProof/>
-        </w:rPr>
-        <w:t>16</w:t>
-      </w:r>
-      <w:r>
-        <w:rPr>
-          <w:noProof/>
-        </w:rPr>
-        <w:fldChar w:fldCharType="end"/>
-      </w:r>
-    </w:p>
-    <w:p>
-      <w:pPr>
-        <w:pStyle w:val="TOC2"/>
-        <w:rPr>
-          <w:rFonts w:asciiTheme="minorHAnsi" w:eastAsiaTheme="minorEastAsia" w:hAnsiTheme="minorHAnsi"/>
-          <w:smallCaps w:val="0"/>
-          <w:noProof/>
-          <w:sz w:val="22"/>
-        </w:rPr>
-      </w:pPr>
-      <w:r>
-        <w:rPr>
-          <w:noProof/>
-        </w:rPr>
-        <w:t>Exercise - 2.5 (GPIO) Use an Interrupt to Toggle the State of an LED</w:t>
-      </w:r>
-      <w:r>
-        <w:rPr>
-          <w:noProof/>
-        </w:rPr>
-        <w:tab/>
-      </w:r>
-      <w:r>
-        <w:rPr>
-          <w:noProof/>
-        </w:rPr>
-        <w:fldChar w:fldCharType="begin"/>
-      </w:r>
-      <w:r>
-        <w:rPr>
-          <w:noProof/>
-        </w:rPr>
-        <w:instrText xml:space="preserve"> PAGEREF _Toc509484176 \h </w:instrText>
-      </w:r>
-      <w:r>
-        <w:rPr>
-          <w:noProof/>
-        </w:rPr>
-      </w:r>
-      <w:r>
-        <w:rPr>
-          <w:noProof/>
-        </w:rPr>
-        <w:fldChar w:fldCharType="separate"/>
-      </w:r>
-      <w:r>
-        <w:rPr>
-          <w:noProof/>
-        </w:rPr>
-        <w:t>16</w:t>
-      </w:r>
-      <w:r>
-        <w:rPr>
-          <w:noProof/>
-        </w:rPr>
-        <w:fldChar w:fldCharType="end"/>
-      </w:r>
-    </w:p>
-    <w:p>
-      <w:pPr>
-        <w:pStyle w:val="TOC2"/>
-        <w:rPr>
-          <w:rFonts w:asciiTheme="minorHAnsi" w:eastAsiaTheme="minorEastAsia" w:hAnsiTheme="minorHAnsi"/>
-          <w:smallCaps w:val="0"/>
-          <w:noProof/>
-          <w:sz w:val="22"/>
-        </w:rPr>
-      </w:pPr>
-      <w:r>
-        <w:rPr>
-          <w:noProof/>
-        </w:rPr>
-        <w:t>Exercise - 2.6 (I2C WRITE) Toggle I2C Controlled LEDs</w:t>
-      </w:r>
-      <w:r>
-        <w:rPr>
-          <w:noProof/>
-        </w:rPr>
-        <w:tab/>
-      </w:r>
-      <w:r>
-        <w:rPr>
-          <w:noProof/>
-        </w:rPr>
-        <w:fldChar w:fldCharType="begin"/>
-      </w:r>
-      <w:r>
-        <w:rPr>
-          <w:noProof/>
-        </w:rPr>
-        <w:instrText xml:space="preserve"> PAGEREF _Toc509484177 \h </w:instrText>
-      </w:r>
-      <w:r>
-        <w:rPr>
-          <w:noProof/>
-        </w:rPr>
-      </w:r>
-      <w:r>
-        <w:rPr>
-          <w:noProof/>
-        </w:rPr>
-        <w:fldChar w:fldCharType="separate"/>
-      </w:r>
-      <w:r>
-        <w:rPr>
-          <w:noProof/>
-        </w:rPr>
-        <w:t>17</w:t>
-      </w:r>
-      <w:r>
-        <w:rPr>
-          <w:noProof/>
-        </w:rPr>
-        <w:fldChar w:fldCharType="end"/>
-      </w:r>
-    </w:p>
-    <w:p>
-      <w:pPr>
-        <w:pStyle w:val="TOC2"/>
-        <w:rPr>
-          <w:rFonts w:asciiTheme="minorHAnsi" w:eastAsiaTheme="minorEastAsia" w:hAnsiTheme="minorHAnsi"/>
-          <w:smallCaps w:val="0"/>
-          <w:noProof/>
-          <w:sz w:val="22"/>
-        </w:rPr>
-      </w:pPr>
-      <w:r>
-        <w:rPr>
-          <w:noProof/>
-        </w:rPr>
-        <w:t>Exercise - 2.7 (I2C READ) Read PSoC Sensor Values over I2C</w:t>
-      </w:r>
-      <w:r>
-        <w:rPr>
-          <w:noProof/>
-        </w:rPr>
-        <w:tab/>
-      </w:r>
-      <w:r>
-        <w:rPr>
-          <w:noProof/>
-        </w:rPr>
-        <w:fldChar w:fldCharType="begin"/>
-      </w:r>
-      <w:r>
-        <w:rPr>
-          <w:noProof/>
-        </w:rPr>
-        <w:instrText xml:space="preserve"> PAGEREF _Toc509484178 \h </w:instrText>
-      </w:r>
-      <w:r>
-        <w:rPr>
-          <w:noProof/>
-        </w:rPr>
-      </w:r>
-      <w:r>
-        <w:rPr>
-          <w:noProof/>
-        </w:rPr>
-        <w:fldChar w:fldCharType="separate"/>
-      </w:r>
-      <w:r>
-        <w:rPr>
-          <w:noProof/>
-        </w:rPr>
-        <w:t>17</w:t>
-      </w:r>
-      <w:r>
-        <w:rPr>
-          <w:noProof/>
-        </w:rPr>
-        <w:fldChar w:fldCharType="end"/>
-      </w:r>
-    </w:p>
-    <w:p>
-      <w:pPr>
-        <w:pStyle w:val="TOC2"/>
-        <w:rPr>
-          <w:rFonts w:asciiTheme="minorHAnsi" w:eastAsiaTheme="minorEastAsia" w:hAnsiTheme="minorHAnsi"/>
-          <w:smallCaps w:val="0"/>
-          <w:noProof/>
-          <w:sz w:val="22"/>
-        </w:rPr>
-      </w:pPr>
-      <w:r>
-        <w:rPr>
-          <w:noProof/>
-        </w:rPr>
-        <w:t>Exercise - 2.8 (Advanced) (I2C PROBE) Probe for I2C devices</w:t>
-      </w:r>
-      <w:r>
-        <w:rPr>
-          <w:noProof/>
-        </w:rPr>
-        <w:tab/>
-      </w:r>
-      <w:r>
-        <w:rPr>
-          <w:noProof/>
-        </w:rPr>
-        <w:fldChar w:fldCharType="begin"/>
-      </w:r>
-      <w:r>
-        <w:rPr>
-          <w:noProof/>
-        </w:rPr>
-        <w:instrText xml:space="preserve"> PAGEREF _Toc509484179 \h </w:instrText>
-      </w:r>
-      <w:r>
-        <w:rPr>
-          <w:noProof/>
-        </w:rPr>
-      </w:r>
-      <w:r>
-        <w:rPr>
-          <w:noProof/>
-        </w:rPr>
-        <w:fldChar w:fldCharType="separate"/>
-      </w:r>
-      <w:r>
-        <w:rPr>
-          <w:noProof/>
-        </w:rPr>
-        <w:t>18</w:t>
-      </w:r>
-      <w:r>
-        <w:rPr>
-          <w:noProof/>
-        </w:rPr>
-        <w:fldChar w:fldCharType="end"/>
-      </w:r>
-    </w:p>
-    <w:p>
-      <w:pPr>
-        <w:pStyle w:val="TOC2"/>
-        <w:rPr>
-          <w:rFonts w:asciiTheme="minorHAnsi" w:eastAsiaTheme="minorEastAsia" w:hAnsiTheme="minorHAnsi"/>
-          <w:smallCaps w:val="0"/>
-          <w:noProof/>
-          <w:sz w:val="22"/>
-        </w:rPr>
-      </w:pPr>
-      <w:r>
-        <w:rPr>
-          <w:noProof/>
-        </w:rPr>
-        <w:t>Exercise - 2.9 (Advanced) (PWM) LED brightness</w:t>
-      </w:r>
-      <w:r>
-        <w:rPr>
-          <w:noProof/>
-        </w:rPr>
-        <w:tab/>
-      </w:r>
-      <w:r>
-        <w:rPr>
-          <w:noProof/>
-        </w:rPr>
-        <w:fldChar w:fldCharType="begin"/>
-      </w:r>
-      <w:r>
-        <w:rPr>
-          <w:noProof/>
-        </w:rPr>
-        <w:instrText xml:space="preserve"> PAGEREF _Toc509484180 \h </w:instrText>
-      </w:r>
-      <w:r>
-        <w:rPr>
-          <w:noProof/>
-        </w:rPr>
-      </w:r>
-      <w:r>
-        <w:rPr>
-          <w:noProof/>
-        </w:rPr>
-        <w:fldChar w:fldCharType="separate"/>
-      </w:r>
-      <w:r>
-        <w:rPr>
-          <w:noProof/>
-        </w:rPr>
-        <w:t>18</w:t>
-      </w:r>
-      <w:r>
-        <w:rPr>
-          <w:noProof/>
-        </w:rPr>
-        <w:fldChar w:fldCharType="end"/>
-      </w:r>
-    </w:p>
-    <w:p>
-      <w:pPr>
-        <w:pStyle w:val="TOC2"/>
-        <w:rPr>
-          <w:rFonts w:asciiTheme="minorHAnsi" w:eastAsiaTheme="minorEastAsia" w:hAnsiTheme="minorHAnsi"/>
-          <w:smallCaps w:val="0"/>
-          <w:noProof/>
-          <w:sz w:val="22"/>
-        </w:rPr>
-      </w:pPr>
-      <w:r>
-        <w:rPr>
-          <w:noProof/>
-        </w:rPr>
-        <w:t>Exercise - 2.10 (Advanced) (UART) Write a value using the standard UART functions</w:t>
-      </w:r>
-      <w:r>
-        <w:rPr>
-          <w:noProof/>
-        </w:rPr>
-        <w:tab/>
-      </w:r>
-      <w:r>
-        <w:rPr>
-          <w:noProof/>
-        </w:rPr>
-        <w:fldChar w:fldCharType="begin"/>
-      </w:r>
-      <w:r>
-        <w:rPr>
-          <w:noProof/>
-        </w:rPr>
-        <w:instrText xml:space="preserve"> PAGEREF _Toc509484181 \h </w:instrText>
-      </w:r>
-      <w:r>
-        <w:rPr>
-          <w:noProof/>
-        </w:rPr>
-      </w:r>
-      <w:r>
-        <w:rPr>
-          <w:noProof/>
-        </w:rPr>
-        <w:fldChar w:fldCharType="separate"/>
-      </w:r>
-      <w:r>
-        <w:rPr>
-          <w:noProof/>
-        </w:rPr>
-        <w:t>18</w:t>
-      </w:r>
-      <w:r>
-        <w:rPr>
-          <w:noProof/>
-        </w:rPr>
-        <w:fldChar w:fldCharType="end"/>
-      </w:r>
-    </w:p>
-    <w:p>
-      <w:pPr>
-        <w:pStyle w:val="TOC2"/>
-        <w:rPr>
-          <w:rFonts w:asciiTheme="minorHAnsi" w:eastAsiaTheme="minorEastAsia" w:hAnsiTheme="minorHAnsi"/>
-          <w:smallCaps w:val="0"/>
-          <w:noProof/>
-          <w:sz w:val="22"/>
-        </w:rPr>
-      </w:pPr>
-      <w:r>
-        <w:rPr>
-          <w:noProof/>
-        </w:rPr>
-        <w:t>Exercise - 2.11 (Advanced) (UART) Read a value using the standard UART functions</w:t>
-      </w:r>
-      <w:r>
-        <w:rPr>
-          <w:noProof/>
-        </w:rPr>
-        <w:tab/>
-      </w:r>
-      <w:r>
-        <w:rPr>
-          <w:noProof/>
-        </w:rPr>
-        <w:fldChar w:fldCharType="begin"/>
-      </w:r>
-      <w:r>
-        <w:rPr>
-          <w:noProof/>
-        </w:rPr>
-        <w:instrText xml:space="preserve"> PAGEREF _Toc509484182 \h </w:instrText>
-      </w:r>
-      <w:r>
-        <w:rPr>
-          <w:noProof/>
-        </w:rPr>
-      </w:r>
-      <w:r>
-        <w:rPr>
-          <w:noProof/>
-        </w:rPr>
-        <w:fldChar w:fldCharType="separate"/>
-      </w:r>
-      <w:r>
-        <w:rPr>
-          <w:noProof/>
-        </w:rPr>
-        <w:t>19</w:t>
-      </w:r>
-      <w:r>
-        <w:rPr>
-          <w:noProof/>
-        </w:rPr>
-        <w:fldChar w:fldCharType="end"/>
-      </w:r>
+      <w:del w:id="95" w:author="Greg Landry" w:date="2018-07-03T09:49:00Z">
+        <w:r>
+          <w:rPr>
+            <w:noProof/>
+          </w:rPr>
+          <w:delText>2.3.4 Make Target</w:delText>
+        </w:r>
+        <w:r>
+          <w:rPr>
+            <w:noProof/>
+          </w:rPr>
+          <w:tab/>
+        </w:r>
+        <w:r>
+          <w:rPr>
+            <w:noProof/>
+          </w:rPr>
+          <w:delText>6</w:delText>
+        </w:r>
+      </w:del>
     </w:p>
     <w:p>
       <w:pPr>
@@ -1633,6 +2215,7 @@
           <w:tab w:val="right" w:leader="dot" w:pos="9350"/>
         </w:tabs>
         <w:rPr>
+          <w:del w:id="96" w:author="Greg Landry" w:date="2018-07-03T09:49:00Z"/>
           <w:rFonts w:asciiTheme="minorHAnsi" w:eastAsiaTheme="minorEastAsia" w:hAnsiTheme="minorHAnsi"/>
           <w:b w:val="0"/>
           <w:bCs w:val="0"/>
@@ -1640,69 +2223,607 @@
           <w:noProof/>
         </w:rPr>
       </w:pPr>
-      <w:r>
-        <w:rPr>
+      <w:del w:id="97" w:author="Greg Landry" w:date="2018-07-03T09:49:00Z">
+        <w:r>
+          <w:rPr>
+            <w:noProof/>
+          </w:rPr>
+          <w:delText>2.4</w:delText>
+        </w:r>
+        <w:r>
+          <w:rPr>
+            <w:rFonts w:asciiTheme="minorHAnsi" w:eastAsiaTheme="minorEastAsia" w:hAnsiTheme="minorHAnsi"/>
+            <w:b w:val="0"/>
+            <w:bCs w:val="0"/>
+            <w:caps w:val="0"/>
+            <w:noProof/>
+          </w:rPr>
+          <w:tab/>
+        </w:r>
+        <w:r>
+          <w:rPr>
+            <w:noProof/>
+          </w:rPr>
+          <w:delText>Peripherals</w:delText>
+        </w:r>
+        <w:r>
+          <w:rPr>
+            <w:noProof/>
+          </w:rPr>
+          <w:tab/>
+        </w:r>
+        <w:r>
+          <w:rPr>
+            <w:noProof/>
+          </w:rPr>
+          <w:delText>9</w:delText>
+        </w:r>
+      </w:del>
+    </w:p>
+    <w:p>
+      <w:pPr>
+        <w:pStyle w:val="TOC2"/>
+        <w:rPr>
+          <w:del w:id="98" w:author="Greg Landry" w:date="2018-07-03T09:49:00Z"/>
+          <w:rFonts w:asciiTheme="minorHAnsi" w:eastAsiaTheme="minorEastAsia" w:hAnsiTheme="minorHAnsi"/>
+          <w:smallCaps w:val="0"/>
           <w:noProof/>
-        </w:rPr>
-        <w:t>2.6</w:t>
-      </w:r>
-      <w:r>
-        <w:rPr>
+          <w:sz w:val="22"/>
+        </w:rPr>
+      </w:pPr>
+      <w:del w:id="99" w:author="Greg Landry" w:date="2018-07-03T09:49:00Z">
+        <w:r>
+          <w:rPr>
+            <w:noProof/>
+          </w:rPr>
+          <w:delText>2.4.1 GPIO</w:delText>
+        </w:r>
+        <w:r>
+          <w:rPr>
+            <w:noProof/>
+          </w:rPr>
+          <w:tab/>
+        </w:r>
+        <w:r>
+          <w:rPr>
+            <w:noProof/>
+          </w:rPr>
+          <w:delText>9</w:delText>
+        </w:r>
+      </w:del>
+    </w:p>
+    <w:p>
+      <w:pPr>
+        <w:pStyle w:val="TOC2"/>
+        <w:rPr>
+          <w:del w:id="100" w:author="Greg Landry" w:date="2018-07-03T09:49:00Z"/>
+          <w:rFonts w:asciiTheme="minorHAnsi" w:eastAsiaTheme="minorEastAsia" w:hAnsiTheme="minorHAnsi"/>
+          <w:smallCaps w:val="0"/>
+          <w:noProof/>
+          <w:sz w:val="22"/>
+        </w:rPr>
+      </w:pPr>
+      <w:del w:id="101" w:author="Greg Landry" w:date="2018-07-03T09:49:00Z">
+        <w:r>
+          <w:rPr>
+            <w:noProof/>
+          </w:rPr>
+          <w:delText>2.4.2 PWM</w:delText>
+        </w:r>
+        <w:r>
+          <w:rPr>
+            <w:noProof/>
+          </w:rPr>
+          <w:tab/>
+        </w:r>
+        <w:r>
+          <w:rPr>
+            <w:noProof/>
+          </w:rPr>
+          <w:delText>9</w:delText>
+        </w:r>
+      </w:del>
+    </w:p>
+    <w:p>
+      <w:pPr>
+        <w:pStyle w:val="TOC2"/>
+        <w:rPr>
+          <w:del w:id="102" w:author="Greg Landry" w:date="2018-07-03T09:49:00Z"/>
+          <w:rFonts w:asciiTheme="minorHAnsi" w:eastAsiaTheme="minorEastAsia" w:hAnsiTheme="minorHAnsi"/>
+          <w:smallCaps w:val="0"/>
+          <w:noProof/>
+          <w:sz w:val="22"/>
+        </w:rPr>
+      </w:pPr>
+      <w:del w:id="103" w:author="Greg Landry" w:date="2018-07-03T09:49:00Z">
+        <w:r>
+          <w:rPr>
+            <w:noProof/>
+          </w:rPr>
+          <w:delText>2.4.3 Debug Printing</w:delText>
+        </w:r>
+        <w:r>
+          <w:rPr>
+            <w:noProof/>
+          </w:rPr>
+          <w:tab/>
+        </w:r>
+        <w:r>
+          <w:rPr>
+            <w:noProof/>
+          </w:rPr>
+          <w:delText>9</w:delText>
+        </w:r>
+      </w:del>
+    </w:p>
+    <w:p>
+      <w:pPr>
+        <w:pStyle w:val="TOC2"/>
+        <w:rPr>
+          <w:del w:id="104" w:author="Greg Landry" w:date="2018-07-03T09:49:00Z"/>
+          <w:rFonts w:asciiTheme="minorHAnsi" w:eastAsiaTheme="minorEastAsia" w:hAnsiTheme="minorHAnsi"/>
+          <w:smallCaps w:val="0"/>
+          <w:noProof/>
+          <w:sz w:val="22"/>
+        </w:rPr>
+      </w:pPr>
+      <w:del w:id="105" w:author="Greg Landry" w:date="2018-07-03T09:49:00Z">
+        <w:r>
+          <w:rPr>
+            <w:noProof/>
+          </w:rPr>
+          <w:delText>2.4.4 UART</w:delText>
+        </w:r>
+        <w:r>
+          <w:rPr>
+            <w:noProof/>
+          </w:rPr>
+          <w:tab/>
+        </w:r>
+        <w:r>
+          <w:rPr>
+            <w:noProof/>
+          </w:rPr>
+          <w:delText>10</w:delText>
+        </w:r>
+      </w:del>
+    </w:p>
+    <w:p>
+      <w:pPr>
+        <w:pStyle w:val="TOC2"/>
+        <w:rPr>
+          <w:del w:id="106" w:author="Greg Landry" w:date="2018-07-03T09:49:00Z"/>
+          <w:rFonts w:asciiTheme="minorHAnsi" w:eastAsiaTheme="minorEastAsia" w:hAnsiTheme="minorHAnsi"/>
+          <w:smallCaps w:val="0"/>
+          <w:noProof/>
+          <w:sz w:val="22"/>
+        </w:rPr>
+      </w:pPr>
+      <w:del w:id="107" w:author="Greg Landry" w:date="2018-07-03T09:49:00Z">
+        <w:r>
+          <w:rPr>
+            <w:noProof/>
+          </w:rPr>
+          <w:delText>2.4.5 I2C</w:delText>
+        </w:r>
+        <w:r>
+          <w:rPr>
+            <w:noProof/>
+          </w:rPr>
+          <w:tab/>
+        </w:r>
+        <w:r>
+          <w:rPr>
+            <w:noProof/>
+          </w:rPr>
+          <w:delText>11</w:delText>
+        </w:r>
+      </w:del>
+    </w:p>
+    <w:p>
+      <w:pPr>
+        <w:pStyle w:val="TOC1"/>
+        <w:tabs>
+          <w:tab w:val="left" w:pos="720"/>
+          <w:tab w:val="right" w:leader="dot" w:pos="9350"/>
+        </w:tabs>
+        <w:rPr>
+          <w:del w:id="108" w:author="Greg Landry" w:date="2018-07-03T09:49:00Z"/>
           <w:rFonts w:asciiTheme="minorHAnsi" w:eastAsiaTheme="minorEastAsia" w:hAnsiTheme="minorHAnsi"/>
           <w:b w:val="0"/>
           <w:bCs w:val="0"/>
           <w:caps w:val="0"/>
           <w:noProof/>
         </w:rPr>
-        <w:tab/>
-      </w:r>
-      <w:r>
-        <w:rPr>
+      </w:pPr>
+      <w:del w:id="109" w:author="Greg Landry" w:date="2018-07-03T09:49:00Z">
+        <w:r>
+          <w:rPr>
+            <w:noProof/>
+          </w:rPr>
+          <w:delText>2.5</w:delText>
+        </w:r>
+        <w:r>
+          <w:rPr>
+            <w:rFonts w:asciiTheme="minorHAnsi" w:eastAsiaTheme="minorEastAsia" w:hAnsiTheme="minorHAnsi"/>
+            <w:b w:val="0"/>
+            <w:bCs w:val="0"/>
+            <w:caps w:val="0"/>
+            <w:noProof/>
+          </w:rPr>
+          <w:tab/>
+        </w:r>
+        <w:r>
+          <w:rPr>
+            <w:noProof/>
+          </w:rPr>
+          <w:delText>Exercises</w:delText>
+        </w:r>
+        <w:r>
+          <w:rPr>
+            <w:noProof/>
+          </w:rPr>
+          <w:tab/>
+        </w:r>
+        <w:r>
+          <w:rPr>
+            <w:noProof/>
+          </w:rPr>
+          <w:delText>13</w:delText>
+        </w:r>
+      </w:del>
+    </w:p>
+    <w:p>
+      <w:pPr>
+        <w:pStyle w:val="TOC2"/>
+        <w:rPr>
+          <w:del w:id="110" w:author="Greg Landry" w:date="2018-07-03T09:49:00Z"/>
+          <w:rFonts w:asciiTheme="minorHAnsi" w:eastAsiaTheme="minorEastAsia" w:hAnsiTheme="minorHAnsi"/>
+          <w:smallCaps w:val="0"/>
           <w:noProof/>
-        </w:rPr>
-        <w:t>Related Example "Apps"</w:t>
-      </w:r>
-      <w:r>
-        <w:rPr>
+          <w:sz w:val="22"/>
+        </w:rPr>
+      </w:pPr>
+      <w:del w:id="111" w:author="Greg Landry" w:date="2018-07-03T09:49:00Z">
+        <w:r>
+          <w:rPr>
+            <w:noProof/>
+          </w:rPr>
+          <w:delText>Exercise - 2.1 (PLATFORM) Install WW101_2_&lt;KitName&gt; into the platforms directory</w:delText>
+        </w:r>
+        <w:r>
+          <w:rPr>
+            <w:noProof/>
+          </w:rPr>
+          <w:tab/>
+        </w:r>
+        <w:r>
+          <w:rPr>
+            <w:noProof/>
+          </w:rPr>
+          <w:delText>13</w:delText>
+        </w:r>
+      </w:del>
+    </w:p>
+    <w:p>
+      <w:pPr>
+        <w:pStyle w:val="TOC2"/>
+        <w:rPr>
+          <w:del w:id="112" w:author="Greg Landry" w:date="2018-07-03T09:49:00Z"/>
+          <w:rFonts w:asciiTheme="minorHAnsi" w:eastAsiaTheme="minorEastAsia" w:hAnsiTheme="minorHAnsi"/>
+          <w:smallCaps w:val="0"/>
           <w:noProof/>
-        </w:rPr>
-        <w:tab/>
-      </w:r>
-      <w:r>
-        <w:rPr>
+          <w:sz w:val="22"/>
+        </w:rPr>
+      </w:pPr>
+      <w:del w:id="113" w:author="Greg Landry" w:date="2018-07-03T09:49:00Z">
+        <w:r>
+          <w:rPr>
+            <w:noProof/>
+          </w:rPr>
+          <w:delText>Exercise - 2.2 (GPIO) Blink an LED</w:delText>
+        </w:r>
+        <w:r>
+          <w:rPr>
+            <w:noProof/>
+          </w:rPr>
+          <w:tab/>
+        </w:r>
+        <w:r>
+          <w:rPr>
+            <w:noProof/>
+          </w:rPr>
+          <w:delText>14</w:delText>
+        </w:r>
+      </w:del>
+    </w:p>
+    <w:p>
+      <w:pPr>
+        <w:pStyle w:val="TOC2"/>
+        <w:rPr>
+          <w:del w:id="114" w:author="Greg Landry" w:date="2018-07-03T09:49:00Z"/>
+          <w:rFonts w:asciiTheme="minorHAnsi" w:eastAsiaTheme="minorEastAsia" w:hAnsiTheme="minorHAnsi"/>
+          <w:smallCaps w:val="0"/>
           <w:noProof/>
-        </w:rPr>
-        <w:fldChar w:fldCharType="begin"/>
-      </w:r>
-      <w:r>
-        <w:rPr>
+          <w:sz w:val="22"/>
+        </w:rPr>
+      </w:pPr>
+      <w:del w:id="115" w:author="Greg Landry" w:date="2018-07-03T09:49:00Z">
+        <w:r>
+          <w:rPr>
+            <w:noProof/>
+          </w:rPr>
+          <w:delText>Exercise - 2.3 (GPIO) Add Debug Printing to the LED Blink Project</w:delText>
+        </w:r>
+        <w:r>
+          <w:rPr>
+            <w:noProof/>
+          </w:rPr>
+          <w:tab/>
+        </w:r>
+        <w:r>
+          <w:rPr>
+            <w:noProof/>
+          </w:rPr>
+          <w:delText>15</w:delText>
+        </w:r>
+      </w:del>
+    </w:p>
+    <w:p>
+      <w:pPr>
+        <w:pStyle w:val="TOC2"/>
+        <w:rPr>
+          <w:del w:id="116" w:author="Greg Landry" w:date="2018-07-03T09:49:00Z"/>
+          <w:rFonts w:asciiTheme="minorHAnsi" w:eastAsiaTheme="minorEastAsia" w:hAnsiTheme="minorHAnsi"/>
+          <w:smallCaps w:val="0"/>
           <w:noProof/>
-        </w:rPr>
-        <w:instrText xml:space="preserve"> PAGEREF _Toc509484183 \h </w:instrText>
-      </w:r>
-      <w:r>
-        <w:rPr>
+          <w:sz w:val="22"/>
+        </w:rPr>
+      </w:pPr>
+      <w:del w:id="117" w:author="Greg Landry" w:date="2018-07-03T09:49:00Z">
+        <w:r>
+          <w:rPr>
+            <w:noProof/>
+          </w:rPr>
+          <w:delText>Exercise - 2.4 (GPIO) Read the State of a Mechanical Button</w:delText>
+        </w:r>
+        <w:r>
+          <w:rPr>
+            <w:noProof/>
+          </w:rPr>
+          <w:tab/>
+        </w:r>
+        <w:r>
+          <w:rPr>
+            <w:noProof/>
+          </w:rPr>
+          <w:delText>16</w:delText>
+        </w:r>
+      </w:del>
+    </w:p>
+    <w:p>
+      <w:pPr>
+        <w:pStyle w:val="TOC2"/>
+        <w:rPr>
+          <w:del w:id="118" w:author="Greg Landry" w:date="2018-07-03T09:49:00Z"/>
+          <w:rFonts w:asciiTheme="minorHAnsi" w:eastAsiaTheme="minorEastAsia" w:hAnsiTheme="minorHAnsi"/>
+          <w:smallCaps w:val="0"/>
           <w:noProof/>
-        </w:rPr>
-      </w:r>
-      <w:r>
-        <w:rPr>
+          <w:sz w:val="22"/>
+        </w:rPr>
+      </w:pPr>
+      <w:del w:id="119" w:author="Greg Landry" w:date="2018-07-03T09:49:00Z">
+        <w:r>
+          <w:rPr>
+            <w:noProof/>
+          </w:rPr>
+          <w:delText>Exercise - 2.5 (GPIO) Use an Interrupt to Toggle the State of an LED</w:delText>
+        </w:r>
+        <w:r>
+          <w:rPr>
+            <w:noProof/>
+          </w:rPr>
+          <w:tab/>
+        </w:r>
+        <w:r>
+          <w:rPr>
+            <w:noProof/>
+          </w:rPr>
+          <w:delText>16</w:delText>
+        </w:r>
+      </w:del>
+    </w:p>
+    <w:p>
+      <w:pPr>
+        <w:pStyle w:val="TOC2"/>
+        <w:rPr>
+          <w:del w:id="120" w:author="Greg Landry" w:date="2018-07-03T09:49:00Z"/>
+          <w:rFonts w:asciiTheme="minorHAnsi" w:eastAsiaTheme="minorEastAsia" w:hAnsiTheme="minorHAnsi"/>
+          <w:smallCaps w:val="0"/>
           <w:noProof/>
-        </w:rPr>
-        <w:fldChar w:fldCharType="separate"/>
-      </w:r>
-      <w:r>
-        <w:rPr>
+          <w:sz w:val="22"/>
+        </w:rPr>
+      </w:pPr>
+      <w:del w:id="121" w:author="Greg Landry" w:date="2018-07-03T09:49:00Z">
+        <w:r>
+          <w:rPr>
+            <w:noProof/>
+          </w:rPr>
+          <w:delText>Exercise - 2.6 (I2C WRITE) Toggle I2C Controlled LEDs</w:delText>
+        </w:r>
+        <w:r>
+          <w:rPr>
+            <w:noProof/>
+          </w:rPr>
+          <w:tab/>
+        </w:r>
+        <w:r>
+          <w:rPr>
+            <w:noProof/>
+          </w:rPr>
+          <w:delText>17</w:delText>
+        </w:r>
+      </w:del>
+    </w:p>
+    <w:p>
+      <w:pPr>
+        <w:pStyle w:val="TOC2"/>
+        <w:rPr>
+          <w:del w:id="122" w:author="Greg Landry" w:date="2018-07-03T09:49:00Z"/>
+          <w:rFonts w:asciiTheme="minorHAnsi" w:eastAsiaTheme="minorEastAsia" w:hAnsiTheme="minorHAnsi"/>
+          <w:smallCaps w:val="0"/>
           <w:noProof/>
-        </w:rPr>
-        <w:t>20</w:t>
-      </w:r>
-      <w:r>
-        <w:rPr>
+          <w:sz w:val="22"/>
+        </w:rPr>
+      </w:pPr>
+      <w:del w:id="123" w:author="Greg Landry" w:date="2018-07-03T09:49:00Z">
+        <w:r>
+          <w:rPr>
+            <w:noProof/>
+          </w:rPr>
+          <w:delText>Exercise - 2.7 (I2C READ) Read PSoC Sensor Values over I2C</w:delText>
+        </w:r>
+        <w:r>
+          <w:rPr>
+            <w:noProof/>
+          </w:rPr>
+          <w:tab/>
+        </w:r>
+        <w:r>
+          <w:rPr>
+            <w:noProof/>
+          </w:rPr>
+          <w:delText>17</w:delText>
+        </w:r>
+      </w:del>
+    </w:p>
+    <w:p>
+      <w:pPr>
+        <w:pStyle w:val="TOC2"/>
+        <w:rPr>
+          <w:del w:id="124" w:author="Greg Landry" w:date="2018-07-03T09:49:00Z"/>
+          <w:rFonts w:asciiTheme="minorHAnsi" w:eastAsiaTheme="minorEastAsia" w:hAnsiTheme="minorHAnsi"/>
+          <w:smallCaps w:val="0"/>
           <w:noProof/>
-        </w:rPr>
-        <w:fldChar w:fldCharType="end"/>
-      </w:r>
+          <w:sz w:val="22"/>
+        </w:rPr>
+      </w:pPr>
+      <w:del w:id="125" w:author="Greg Landry" w:date="2018-07-03T09:49:00Z">
+        <w:r>
+          <w:rPr>
+            <w:noProof/>
+          </w:rPr>
+          <w:delText>Exercise - 2.8 (Advanced) (I2C PROBE) Probe for I2C devices</w:delText>
+        </w:r>
+        <w:r>
+          <w:rPr>
+            <w:noProof/>
+          </w:rPr>
+          <w:tab/>
+        </w:r>
+        <w:r>
+          <w:rPr>
+            <w:noProof/>
+          </w:rPr>
+          <w:delText>18</w:delText>
+        </w:r>
+      </w:del>
+    </w:p>
+    <w:p>
+      <w:pPr>
+        <w:pStyle w:val="TOC2"/>
+        <w:rPr>
+          <w:del w:id="126" w:author="Greg Landry" w:date="2018-07-03T09:49:00Z"/>
+          <w:rFonts w:asciiTheme="minorHAnsi" w:eastAsiaTheme="minorEastAsia" w:hAnsiTheme="minorHAnsi"/>
+          <w:smallCaps w:val="0"/>
+          <w:noProof/>
+          <w:sz w:val="22"/>
+        </w:rPr>
+      </w:pPr>
+      <w:del w:id="127" w:author="Greg Landry" w:date="2018-07-03T09:49:00Z">
+        <w:r>
+          <w:rPr>
+            <w:noProof/>
+          </w:rPr>
+          <w:delText>Exercise - 2.9 (Advanced) (PWM) LED brightness</w:delText>
+        </w:r>
+        <w:r>
+          <w:rPr>
+            <w:noProof/>
+          </w:rPr>
+          <w:tab/>
+        </w:r>
+        <w:r>
+          <w:rPr>
+            <w:noProof/>
+          </w:rPr>
+          <w:delText>18</w:delText>
+        </w:r>
+      </w:del>
+    </w:p>
+    <w:p>
+      <w:pPr>
+        <w:pStyle w:val="TOC2"/>
+        <w:rPr>
+          <w:del w:id="128" w:author="Greg Landry" w:date="2018-07-03T09:49:00Z"/>
+          <w:rFonts w:asciiTheme="minorHAnsi" w:eastAsiaTheme="minorEastAsia" w:hAnsiTheme="minorHAnsi"/>
+          <w:smallCaps w:val="0"/>
+          <w:noProof/>
+          <w:sz w:val="22"/>
+        </w:rPr>
+      </w:pPr>
+      <w:del w:id="129" w:author="Greg Landry" w:date="2018-07-03T09:49:00Z">
+        <w:r>
+          <w:rPr>
+            <w:noProof/>
+          </w:rPr>
+          <w:delText>Exercise - 2.10 (Advanced) (UART) Write a value using the standard UART functions</w:delText>
+        </w:r>
+        <w:r>
+          <w:rPr>
+            <w:noProof/>
+          </w:rPr>
+          <w:tab/>
+        </w:r>
+        <w:r>
+          <w:rPr>
+            <w:noProof/>
+          </w:rPr>
+          <w:delText>18</w:delText>
+        </w:r>
+      </w:del>
+    </w:p>
+    <w:p>
+      <w:pPr>
+        <w:pStyle w:val="TOC2"/>
+        <w:rPr>
+          <w:del w:id="130" w:author="Greg Landry" w:date="2018-07-03T09:49:00Z"/>
+          <w:rFonts w:asciiTheme="minorHAnsi" w:eastAsiaTheme="minorEastAsia" w:hAnsiTheme="minorHAnsi"/>
+          <w:smallCaps w:val="0"/>
+          <w:noProof/>
+          <w:sz w:val="22"/>
+        </w:rPr>
+      </w:pPr>
+      <w:del w:id="131" w:author="Greg Landry" w:date="2018-07-03T09:49:00Z">
+        <w:r>
+          <w:rPr>
+            <w:noProof/>
+          </w:rPr>
+          <w:delText>Exercise - 2.11 (Advanced) (UART) Read a value using the standard UART functions</w:delText>
+        </w:r>
+        <w:r>
+          <w:rPr>
+            <w:noProof/>
+          </w:rPr>
+          <w:tab/>
+        </w:r>
+        <w:r>
+          <w:rPr>
+            <w:noProof/>
+          </w:rPr>
+          <w:delText>19</w:delText>
+        </w:r>
+      </w:del>
     </w:p>
     <w:p>
       <w:pPr>
@@ -1712,6 +2833,7 @@
           <w:tab w:val="right" w:leader="dot" w:pos="9350"/>
         </w:tabs>
         <w:rPr>
+          <w:del w:id="132" w:author="Greg Landry" w:date="2018-07-03T09:49:00Z"/>
           <w:rFonts w:asciiTheme="minorHAnsi" w:eastAsiaTheme="minorEastAsia" w:hAnsiTheme="minorHAnsi"/>
           <w:b w:val="0"/>
           <w:bCs w:val="0"/>
@@ -1719,74 +2841,100 @@
           <w:noProof/>
         </w:rPr>
       </w:pPr>
-      <w:r>
-        <w:rPr>
-          <w:noProof/>
-        </w:rPr>
-        <w:t>2.7</w:t>
-      </w:r>
-      <w:r>
-        <w:rPr>
+      <w:del w:id="133" w:author="Greg Landry" w:date="2018-07-03T09:49:00Z">
+        <w:r>
+          <w:rPr>
+            <w:noProof/>
+          </w:rPr>
+          <w:delText>2.6</w:delText>
+        </w:r>
+        <w:r>
+          <w:rPr>
+            <w:rFonts w:asciiTheme="minorHAnsi" w:eastAsiaTheme="minorEastAsia" w:hAnsiTheme="minorHAnsi"/>
+            <w:b w:val="0"/>
+            <w:bCs w:val="0"/>
+            <w:caps w:val="0"/>
+            <w:noProof/>
+          </w:rPr>
+          <w:tab/>
+        </w:r>
+        <w:r>
+          <w:rPr>
+            <w:noProof/>
+          </w:rPr>
+          <w:delText>Related Example "Apps"</w:delText>
+        </w:r>
+        <w:r>
+          <w:rPr>
+            <w:noProof/>
+          </w:rPr>
+          <w:tab/>
+        </w:r>
+        <w:r>
+          <w:rPr>
+            <w:noProof/>
+          </w:rPr>
+          <w:delText>20</w:delText>
+        </w:r>
+      </w:del>
+    </w:p>
+    <w:p>
+      <w:pPr>
+        <w:pStyle w:val="TOC1"/>
+        <w:tabs>
+          <w:tab w:val="left" w:pos="720"/>
+          <w:tab w:val="right" w:leader="dot" w:pos="9350"/>
+        </w:tabs>
+        <w:rPr>
+          <w:del w:id="134" w:author="Greg Landry" w:date="2018-07-03T09:49:00Z"/>
           <w:rFonts w:asciiTheme="minorHAnsi" w:eastAsiaTheme="minorEastAsia" w:hAnsiTheme="minorHAnsi"/>
           <w:b w:val="0"/>
           <w:bCs w:val="0"/>
           <w:caps w:val="0"/>
           <w:noProof/>
         </w:rPr>
-        <w:tab/>
-      </w:r>
-      <w:r>
-        <w:rPr>
-          <w:noProof/>
-        </w:rPr>
-        <w:t>Known Errata + Enhancements + Comments</w:t>
-      </w:r>
-      <w:r>
-        <w:rPr>
-          <w:noProof/>
-        </w:rPr>
-        <w:tab/>
-      </w:r>
-      <w:r>
-        <w:rPr>
-          <w:noProof/>
-        </w:rPr>
-        <w:fldChar w:fldCharType="begin"/>
-      </w:r>
-      <w:r>
-        <w:rPr>
-          <w:noProof/>
-        </w:rPr>
-        <w:instrText xml:space="preserve"> PAGEREF _Toc509484184 \h </w:instrText>
-      </w:r>
-      <w:r>
-        <w:rPr>
-          <w:noProof/>
-        </w:rPr>
-      </w:r>
-      <w:r>
-        <w:rPr>
-          <w:noProof/>
-        </w:rPr>
-        <w:fldChar w:fldCharType="separate"/>
-      </w:r>
-      <w:r>
-        <w:rPr>
-          <w:noProof/>
-        </w:rPr>
-        <w:t>20</w:t>
-      </w:r>
-      <w:r>
-        <w:rPr>
-          <w:noProof/>
-        </w:rPr>
+      </w:pPr>
+      <w:del w:id="135" w:author="Greg Landry" w:date="2018-07-03T09:49:00Z">
+        <w:r>
+          <w:rPr>
+            <w:noProof/>
+          </w:rPr>
+          <w:delText>2.7</w:delText>
+        </w:r>
+        <w:r>
+          <w:rPr>
+            <w:rFonts w:asciiTheme="minorHAnsi" w:eastAsiaTheme="minorEastAsia" w:hAnsiTheme="minorHAnsi"/>
+            <w:b w:val="0"/>
+            <w:bCs w:val="0"/>
+            <w:caps w:val="0"/>
+            <w:noProof/>
+          </w:rPr>
+          <w:tab/>
+        </w:r>
+        <w:r>
+          <w:rPr>
+            <w:noProof/>
+          </w:rPr>
+          <w:delText>Known Errata + Enhancements + Comments</w:delText>
+        </w:r>
+        <w:r>
+          <w:rPr>
+            <w:noProof/>
+          </w:rPr>
+          <w:tab/>
+        </w:r>
+        <w:r>
+          <w:rPr>
+            <w:noProof/>
+          </w:rPr>
+          <w:delText>20</w:delText>
+        </w:r>
+      </w:del>
+    </w:p>
+    <w:p>
+      <w:r>
         <w:fldChar w:fldCharType="end"/>
       </w:r>
-    </w:p>
-    <w:p>
-      <w:r>
-        <w:fldChar w:fldCharType="end"/>
-      </w:r>
       <w:r>
         <w:br w:type="page"/>
       </w:r>
@@ -1795,7 +2943,7 @@
       <w:pPr>
         <w:pStyle w:val="Heading1"/>
       </w:pPr>
-      <w:bookmarkStart w:id="0" w:name="_Toc509484158"/>
+      <w:bookmarkStart w:id="136" w:name="_Toc518374680"/>
       <w:r>
         <w:lastRenderedPageBreak/>
         <w:t>The</w:t>
@@ -1821,7 +2969,7 @@
       <w:r>
         <w:t>ackage</w:t>
       </w:r>
-      <w:bookmarkEnd w:id="0"/>
+      <w:bookmarkEnd w:id="136"/>
     </w:p>
     <w:p>
       <w:r>
@@ -2399,12 +3547,12 @@
       <w:pPr>
         <w:pStyle w:val="Heading1"/>
       </w:pPr>
-      <w:bookmarkStart w:id="1" w:name="_Toc509484159"/>
+      <w:bookmarkStart w:id="137" w:name="_Toc518374681"/>
       <w:r>
         <w:lastRenderedPageBreak/>
         <w:t>Documentation</w:t>
       </w:r>
-      <w:bookmarkEnd w:id="1"/>
+      <w:bookmarkEnd w:id="137"/>
     </w:p>
     <w:p>
       <w:r>
@@ -2664,22 +3812,22 @@
       <w:pPr>
         <w:pStyle w:val="Heading1"/>
       </w:pPr>
-      <w:bookmarkStart w:id="2" w:name="_Toc509484160"/>
+      <w:bookmarkStart w:id="138" w:name="_Toc518374682"/>
       <w:r>
         <w:lastRenderedPageBreak/>
         <w:t>Creating a new WICED Studio project</w:t>
       </w:r>
-      <w:bookmarkEnd w:id="2"/>
+      <w:bookmarkEnd w:id="138"/>
     </w:p>
     <w:p>
       <w:pPr>
         <w:pStyle w:val="Heading2"/>
       </w:pPr>
-      <w:bookmarkStart w:id="3" w:name="_Toc509484161"/>
+      <w:bookmarkStart w:id="139" w:name="_Toc518374683"/>
       <w:r>
         <w:t>Directory Structure</w:t>
       </w:r>
-      <w:bookmarkEnd w:id="3"/>
+      <w:bookmarkEnd w:id="139"/>
     </w:p>
     <w:p>
       <w:r>
@@ -2872,12 +4020,12 @@
       <w:r>
         <w:t xml:space="preserve"> </w:t>
       </w:r>
-      <w:bookmarkStart w:id="4" w:name="_Toc509484162"/>
+      <w:bookmarkStart w:id="140" w:name="_Toc518374684"/>
       <w:proofErr w:type="spellStart"/>
       <w:r>
         <w:t>makefile</w:t>
       </w:r>
-      <w:bookmarkEnd w:id="4"/>
+      <w:bookmarkEnd w:id="140"/>
       <w:proofErr w:type="spellEnd"/>
     </w:p>
     <w:p>
@@ -2966,11 +4114,11 @@
       <w:pPr>
         <w:pStyle w:val="Heading2"/>
       </w:pPr>
-      <w:bookmarkStart w:id="5" w:name="_Toc509484163"/>
+      <w:bookmarkStart w:id="141" w:name="_Toc518374685"/>
       <w:r>
         <w:t>C file</w:t>
       </w:r>
-      <w:bookmarkEnd w:id="5"/>
+      <w:bookmarkEnd w:id="141"/>
     </w:p>
     <w:p>
       <w:r>
@@ -3050,11 +4198,11 @@
       <w:pPr>
         <w:pStyle w:val="Heading2"/>
       </w:pPr>
-      <w:bookmarkStart w:id="6" w:name="_Toc509484164"/>
+      <w:bookmarkStart w:id="142" w:name="_Toc518374686"/>
       <w:r>
         <w:t>Make Target</w:t>
       </w:r>
-      <w:bookmarkEnd w:id="6"/>
+      <w:bookmarkEnd w:id="142"/>
     </w:p>
     <w:p>
       <w:r>
@@ -3570,7 +4718,7 @@
           </mc:Choice>
           <mc:Fallback>
             <w:pict>
-              <v:rect w14:anchorId="211AEA8C" id="Rectangle 8" o:spid="_x0000_s1026" style="position:absolute;margin-left:443.05pt;margin-top:240.35pt;width:11.25pt;height:12.85pt;z-index:251657216;visibility:visible;mso-wrap-style:square;mso-wrap-distance-left:9pt;mso-wrap-distance-top:0;mso-wrap-distance-right:9pt;mso-wrap-distance-bottom:0;mso-position-horizontal:absolute;mso-position-horizontal-relative:text;mso-position-vertical:absolute;mso-position-vertical-relative:text;v-text-anchor:middle" o:gfxdata="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" filled="f" strokecolor="red" strokeweight="2.25pt"/>
+              <v:rect w14:anchorId="0359A27A" id="Rectangle 8" o:spid="_x0000_s1026" style="position:absolute;margin-left:443.05pt;margin-top:240.35pt;width:11.25pt;height:12.85pt;z-index:251657216;visibility:visible;mso-wrap-style:square;mso-wrap-distance-left:9pt;mso-wrap-distance-top:0;mso-wrap-distance-right:9pt;mso-wrap-distance-bottom:0;mso-position-horizontal:absolute;mso-position-horizontal-relative:text;mso-position-vertical:absolute;mso-position-vertical-relative:text;v-text-anchor:middle" o:gfxdata="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" filled="f" strokecolor="red" strokeweight="2.25pt"/>
             </w:pict>
           </mc:Fallback>
         </mc:AlternateContent>
@@ -3644,7 +4792,7 @@
           </mc:Choice>
           <mc:Fallback>
             <w:pict>
-              <v:rect w14:anchorId="520F5A60" id="Rectangle 9" o:spid="_x0000_s1026" style="position:absolute;margin-left:442.15pt;margin-top:174.1pt;width:11.25pt;height:12.85pt;z-index:251660288;visibility:visible;mso-wrap-style:square;mso-wrap-distance-left:9pt;mso-wrap-distance-top:0;mso-wrap-distance-right:9pt;mso-wrap-distance-bottom:0;mso-position-horizontal:absolute;mso-position-horizontal-relative:text;mso-position-vertical:absolute;mso-position-vertical-relative:text;v-text-anchor:middle" o:gfxdata="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" filled="f" strokecolor="red" strokeweight="2.25pt"/>
+              <v:rect w14:anchorId="77B97A4F" id="Rectangle 9" o:spid="_x0000_s1026" style="position:absolute;margin-left:442.15pt;margin-top:174.1pt;width:11.25pt;height:12.85pt;z-index:251660288;visibility:visible;mso-wrap-style:square;mso-wrap-distance-left:9pt;mso-wrap-distance-top:0;mso-wrap-distance-right:9pt;mso-wrap-distance-bottom:0;mso-position-horizontal:absolute;mso-position-horizontal-relative:text;mso-position-vertical:absolute;mso-position-vertical-relative:text;v-text-anchor:middle" o:gfxdata="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" filled="f" strokecolor="red" strokeweight="2.25pt"/>
             </w:pict>
           </mc:Fallback>
         </mc:AlternateContent>
@@ -3699,22 +4847,78 @@
       <w:pPr>
         <w:spacing w:after="0"/>
         <w:ind w:left="720"/>
-      </w:pPr>
-      <w:r>
-        <w:t>WICED USB JTAG Devices -&gt; WICED USB JTAG Port</w:t>
-      </w:r>
-    </w:p>
+        <w:rPr>
+          <w:moveFrom w:id="143" w:author="Greg Landry" w:date="2018-07-03T09:47:00Z"/>
+        </w:rPr>
+      </w:pPr>
+      <w:moveFromRangeStart w:id="144" w:author="Greg Landry" w:date="2018-07-03T09:47:00Z" w:name="move518374603"/>
+      <w:moveFrom w:id="145" w:author="Greg Landry" w:date="2018-07-03T09:47:00Z">
+        <w:r>
+          <w:t>WICED USB JTAG Devices -&gt; WICED USB JTAG Port</w:t>
+        </w:r>
+      </w:moveFrom>
+    </w:p>
+    <w:moveFromRangeEnd w:id="144"/>
     <w:p>
       <w:pPr>
         <w:ind w:left="720"/>
+        <w:rPr>
+          <w:ins w:id="146" w:author="Greg Landry" w:date="2018-07-03T09:47:00Z"/>
+        </w:rPr>
       </w:pPr>
       <w:r>
         <w:t>Ports (COM &amp; LPT) -&gt; WICED USB Serial Port</w:t>
       </w:r>
     </w:p>
     <w:p>
-      <w:r>
-        <w:lastRenderedPageBreak/>
+      <w:pPr>
+        <w:spacing w:after="0"/>
+        <w:ind w:left="720"/>
+        <w:rPr>
+          <w:moveTo w:id="147" w:author="Greg Landry" w:date="2018-07-03T09:47:00Z"/>
+        </w:rPr>
+      </w:pPr>
+      <w:moveToRangeStart w:id="148" w:author="Greg Landry" w:date="2018-07-03T09:47:00Z" w:name="move518374603"/>
+      <w:moveTo w:id="149" w:author="Greg Landry" w:date="2018-07-03T09:47:00Z">
+        <w:del w:id="150" w:author="Greg Landry" w:date="2018-07-03T09:48:00Z">
+          <w:r>
+            <w:delText>WICED USB JTAG Devices</w:delText>
+          </w:r>
+        </w:del>
+      </w:moveTo>
+      <w:ins w:id="151" w:author="Greg Landry" w:date="2018-07-03T09:48:00Z">
+        <w:r>
+          <w:t>Universal Serial Bus controllers</w:t>
+        </w:r>
+      </w:ins>
+      <w:moveTo w:id="152" w:author="Greg Landry" w:date="2018-07-03T09:47:00Z">
+        <w:r>
+          <w:t xml:space="preserve"> -&gt; WICED USB </w:t>
+        </w:r>
+        <w:del w:id="153" w:author="Greg Landry" w:date="2018-07-03T09:48:00Z">
+          <w:r>
+            <w:delText>JTAG Port</w:delText>
+          </w:r>
+        </w:del>
+      </w:moveTo>
+      <w:ins w:id="154" w:author="Greg Landry" w:date="2018-07-03T09:48:00Z">
+        <w:r>
+          <w:t>Serial Port B</w:t>
+        </w:r>
+      </w:ins>
+    </w:p>
+    <w:moveToRangeEnd w:id="148"/>
+    <w:p>
+      <w:pPr>
+        <w:pPrChange w:id="155" w:author="Greg Landry" w:date="2018-07-03T09:47:00Z">
+          <w:pPr>
+            <w:ind w:left="720"/>
+          </w:pPr>
+        </w:pPrChange>
+      </w:pPr>
+    </w:p>
+    <w:p>
+      <w:r>
         <w:t xml:space="preserve">If you see anything listed in </w:t>
       </w:r>
       <w:r>
@@ -4100,8 +5304,6 @@
       <w:r>
         <w:t xml:space="preserve"> or the device drivers are not installed.</w:t>
       </w:r>
-      <w:bookmarkStart w:id="7" w:name="_GoBack"/>
-      <w:bookmarkEnd w:id="7"/>
     </w:p>
     <w:p>
       <w:pPr>
@@ -4254,6 +5456,7 @@
         <w:rPr>
           <w:i/>
         </w:rPr>
+        <w:lastRenderedPageBreak/>
         <w:t>openocd-all-brcm-libfdti</w:t>
       </w:r>
       <w:r>
@@ -4267,22 +5470,21 @@
       <w:pPr>
         <w:pStyle w:val="Heading1"/>
       </w:pPr>
-      <w:bookmarkStart w:id="8" w:name="_Toc509484165"/>
-      <w:r>
-        <w:lastRenderedPageBreak/>
+      <w:bookmarkStart w:id="156" w:name="_Toc518374687"/>
+      <w:r>
         <w:t>Peripherals</w:t>
       </w:r>
-      <w:bookmarkEnd w:id="8"/>
+      <w:bookmarkEnd w:id="156"/>
     </w:p>
     <w:p>
       <w:pPr>
         <w:pStyle w:val="Heading2"/>
       </w:pPr>
-      <w:bookmarkStart w:id="9" w:name="_Toc509484166"/>
+      <w:bookmarkStart w:id="157" w:name="_Toc518374688"/>
       <w:r>
         <w:t>GPIO</w:t>
       </w:r>
-      <w:bookmarkEnd w:id="9"/>
+      <w:bookmarkEnd w:id="157"/>
     </w:p>
     <w:p>
       <w:r>
@@ -4434,11 +5636,11 @@
       <w:pPr>
         <w:pStyle w:val="Heading2"/>
       </w:pPr>
-      <w:bookmarkStart w:id="10" w:name="_Toc509484167"/>
+      <w:bookmarkStart w:id="158" w:name="_Toc518374689"/>
       <w:r>
         <w:t>PWM</w:t>
       </w:r>
-      <w:bookmarkEnd w:id="10"/>
+      <w:bookmarkEnd w:id="158"/>
     </w:p>
     <w:p>
       <w:r>
@@ -4550,11 +5752,11 @@
       <w:pPr>
         <w:pStyle w:val="Heading2"/>
       </w:pPr>
-      <w:bookmarkStart w:id="11" w:name="_Toc509484168"/>
+      <w:bookmarkStart w:id="159" w:name="_Toc518374690"/>
       <w:r>
         <w:t>Debug Printing</w:t>
       </w:r>
-      <w:bookmarkEnd w:id="11"/>
+      <w:bookmarkEnd w:id="159"/>
     </w:p>
     <w:p>
       <w:r>
@@ -4763,11 +5965,11 @@
       <w:pPr>
         <w:pStyle w:val="Heading2"/>
       </w:pPr>
-      <w:bookmarkStart w:id="12" w:name="_Toc509484169"/>
+      <w:bookmarkStart w:id="160" w:name="_Toc518374691"/>
       <w:r>
         <w:t>UART</w:t>
       </w:r>
-      <w:bookmarkEnd w:id="12"/>
+      <w:bookmarkEnd w:id="160"/>
     </w:p>
     <w:p>
       <w:r>
@@ -5353,11 +6555,11 @@
       <w:pPr>
         <w:pStyle w:val="Heading2"/>
       </w:pPr>
-      <w:bookmarkStart w:id="13" w:name="_Toc509484170"/>
+      <w:bookmarkStart w:id="161" w:name="_Toc518374692"/>
       <w:r>
         <w:t>I2C</w:t>
       </w:r>
-      <w:bookmarkEnd w:id="13"/>
+      <w:bookmarkEnd w:id="161"/>
     </w:p>
     <w:p>
       <w:r>
@@ -6413,17 +7615,17 @@
       <w:pPr>
         <w:pStyle w:val="Heading1"/>
       </w:pPr>
-      <w:bookmarkStart w:id="14" w:name="_Toc509484171"/>
+      <w:bookmarkStart w:id="162" w:name="_Toc518374693"/>
       <w:r>
         <w:t>Exercises</w:t>
       </w:r>
-      <w:bookmarkEnd w:id="14"/>
+      <w:bookmarkEnd w:id="162"/>
     </w:p>
     <w:p>
       <w:pPr>
         <w:pStyle w:val="Exercise"/>
       </w:pPr>
-      <w:bookmarkStart w:id="15" w:name="_Toc509484172"/>
+      <w:bookmarkStart w:id="163" w:name="_Toc518374694"/>
       <w:r>
         <w:t xml:space="preserve">(PLATFORM) Install </w:t>
       </w:r>
@@ -6444,7 +7646,7 @@
       <w:r>
         <w:t xml:space="preserve"> into the platforms directory</w:t>
       </w:r>
-      <w:bookmarkEnd w:id="15"/>
+      <w:bookmarkEnd w:id="163"/>
     </w:p>
     <w:p>
       <w:pPr>
@@ -6676,12 +7878,12 @@
       <w:pPr>
         <w:pStyle w:val="Exercise"/>
       </w:pPr>
-      <w:bookmarkStart w:id="16" w:name="_Toc509484173"/>
+      <w:bookmarkStart w:id="164" w:name="_Toc518374695"/>
       <w:r>
         <w:lastRenderedPageBreak/>
         <w:t>(GPIO) Blink an LED</w:t>
       </w:r>
-      <w:bookmarkEnd w:id="16"/>
+      <w:bookmarkEnd w:id="164"/>
       <w:r>
         <w:t xml:space="preserve"> </w:t>
       </w:r>
@@ -7962,11 +9164,11 @@
       <w:r>
         <w:t xml:space="preserve"> </w:t>
       </w:r>
-      <w:bookmarkStart w:id="17" w:name="_Toc509484174"/>
+      <w:bookmarkStart w:id="165" w:name="_Toc518374696"/>
       <w:r>
         <w:t>(GPIO) Add Debug Printing to the LED Blink Project</w:t>
       </w:r>
-      <w:bookmarkEnd w:id="17"/>
+      <w:bookmarkEnd w:id="165"/>
     </w:p>
     <w:p>
       <w:pPr>
@@ -8263,7 +9465,7 @@
       <w:pPr>
         <w:pStyle w:val="Exercise"/>
       </w:pPr>
-      <w:bookmarkStart w:id="18" w:name="_Toc509484175"/>
+      <w:bookmarkStart w:id="166" w:name="_Toc518374697"/>
       <w:r>
         <w:lastRenderedPageBreak/>
         <w:t xml:space="preserve">(GPIO) Read the State of a </w:t>
@@ -8274,7 +9476,7 @@
       <w:r>
         <w:t>Button</w:t>
       </w:r>
-      <w:bookmarkEnd w:id="18"/>
+      <w:bookmarkEnd w:id="166"/>
     </w:p>
     <w:p>
       <w:pPr>
@@ -8324,11 +9526,11 @@
       <w:pPr>
         <w:pStyle w:val="Exercise"/>
       </w:pPr>
-      <w:bookmarkStart w:id="19" w:name="_Toc509484176"/>
+      <w:bookmarkStart w:id="167" w:name="_Toc518374698"/>
       <w:r>
         <w:t>(GPIO) Use an Interrupt to Toggle the State of an LED</w:t>
       </w:r>
-      <w:bookmarkEnd w:id="19"/>
+      <w:bookmarkEnd w:id="167"/>
     </w:p>
     <w:p>
       <w:pPr>
@@ -8823,12 +10025,12 @@
       <w:pPr>
         <w:pStyle w:val="Exercise"/>
       </w:pPr>
-      <w:bookmarkStart w:id="20" w:name="_Toc509484177"/>
+      <w:bookmarkStart w:id="168" w:name="_Toc518374699"/>
       <w:r>
         <w:lastRenderedPageBreak/>
         <w:t>(I2C WRITE) Toggle I2C Controlled LEDs</w:t>
       </w:r>
-      <w:bookmarkEnd w:id="20"/>
+      <w:bookmarkEnd w:id="168"/>
     </w:p>
     <w:p>
       <w:pPr>
@@ -9483,7 +10685,7 @@
       <w:pPr>
         <w:pStyle w:val="Exercise"/>
       </w:pPr>
-      <w:bookmarkStart w:id="21" w:name="_Toc509484178"/>
+      <w:bookmarkStart w:id="169" w:name="_Toc518374700"/>
       <w:r>
         <w:t xml:space="preserve">(I2C READ) Read </w:t>
       </w:r>
@@ -9493,7 +10695,7 @@
       <w:r>
         <w:t xml:space="preserve"> Sensor Values over I2C</w:t>
       </w:r>
-      <w:bookmarkEnd w:id="21"/>
+      <w:bookmarkEnd w:id="169"/>
     </w:p>
     <w:p>
       <w:pPr>
@@ -9547,11 +10749,11 @@
         <w:lastRenderedPageBreak/>
         <w:t xml:space="preserve"> </w:t>
       </w:r>
-      <w:bookmarkStart w:id="22" w:name="_Toc509484179"/>
+      <w:bookmarkStart w:id="170" w:name="_Toc518374701"/>
       <w:r>
         <w:t>(Advanced) (I2C PROBE) Probe for I2C devices</w:t>
       </w:r>
-      <w:bookmarkEnd w:id="22"/>
+      <w:bookmarkEnd w:id="170"/>
     </w:p>
     <w:p>
       <w:pPr>
@@ -9637,11 +10839,11 @@
       <w:pPr>
         <w:pStyle w:val="Exercise"/>
       </w:pPr>
-      <w:bookmarkStart w:id="23" w:name="_Toc509484180"/>
+      <w:bookmarkStart w:id="171" w:name="_Toc518374702"/>
       <w:r>
         <w:t>(Advanced) (PWM) LED brightness</w:t>
       </w:r>
-      <w:bookmarkEnd w:id="23"/>
+      <w:bookmarkEnd w:id="171"/>
     </w:p>
     <w:p>
       <w:pPr>
@@ -9769,11 +10971,11 @@
       <w:pPr>
         <w:pStyle w:val="Exercise"/>
       </w:pPr>
-      <w:bookmarkStart w:id="24" w:name="_Toc509484181"/>
+      <w:bookmarkStart w:id="172" w:name="_Toc518374703"/>
       <w:r>
         <w:t>(Advanced) (UART) Write a value using the standard UART functions</w:t>
       </w:r>
-      <w:bookmarkEnd w:id="24"/>
+      <w:bookmarkEnd w:id="172"/>
     </w:p>
     <w:p>
       <w:pPr>
@@ -9968,12 +11170,12 @@
       <w:pPr>
         <w:pStyle w:val="Exercise"/>
       </w:pPr>
-      <w:bookmarkStart w:id="25" w:name="_Toc509484182"/>
+      <w:bookmarkStart w:id="173" w:name="_Toc518374704"/>
       <w:r>
         <w:lastRenderedPageBreak/>
         <w:t>(Advanced) (UART) Read a value using the standard UART functions</w:t>
       </w:r>
-      <w:bookmarkEnd w:id="25"/>
+      <w:bookmarkEnd w:id="173"/>
     </w:p>
     <w:p>
       <w:pPr>
@@ -10146,7 +11348,7 @@
       <w:pPr>
         <w:pStyle w:val="Heading1"/>
       </w:pPr>
-      <w:bookmarkStart w:id="26" w:name="_Toc509484183"/>
+      <w:bookmarkStart w:id="174" w:name="_Toc518374705"/>
       <w:r>
         <w:lastRenderedPageBreak/>
         <w:t xml:space="preserve">Related Example </w:t>
@@ -10160,7 +11362,7 @@
       <w:r>
         <w:t>"</w:t>
       </w:r>
-      <w:bookmarkEnd w:id="26"/>
+      <w:bookmarkEnd w:id="174"/>
     </w:p>
     <w:tbl>
       <w:tblPr>
@@ -10319,11 +11521,11 @@
       <w:pPr>
         <w:pStyle w:val="Heading1"/>
       </w:pPr>
-      <w:bookmarkStart w:id="27" w:name="_Toc509484184"/>
+      <w:bookmarkStart w:id="175" w:name="_Toc518374706"/>
       <w:r>
         <w:t>Known Errata + Enhancements + Comments</w:t>
       </w:r>
-      <w:bookmarkEnd w:id="27"/>
+      <w:bookmarkEnd w:id="175"/>
     </w:p>
     <w:p>
       <w:r>
@@ -10372,6 +11574,7 @@
         <w:docPartUnique/>
       </w:docPartObj>
     </w:sdtPr>
+    <w:sdtEndPr/>
     <w:sdtContent>
       <w:sdt>
         <w:sdtPr>
@@ -10381,6 +11584,7 @@
             <w:docPartUnique/>
           </w:docPartObj>
         </w:sdtPr>
+        <w:sdtEndPr/>
         <w:sdtContent>
           <w:p>
             <w:pPr>
@@ -10424,14 +11628,27 @@
             <w:r>
               <w:t xml:space="preserve"> of </w:t>
             </w:r>
-            <w:fldSimple w:instr=" NUMPAGES  ">
-              <w:r>
-                <w:rPr>
-                  <w:noProof/>
-                </w:rPr>
-                <w:t>20</w:t>
-              </w:r>
-            </w:fldSimple>
+            <w:r>
+              <w:fldChar w:fldCharType="begin"/>
+            </w:r>
+            <w:r>
+              <w:instrText xml:space="preserve"> NUMPAGES  </w:instrText>
+            </w:r>
+            <w:r>
+              <w:fldChar w:fldCharType="separate"/>
+            </w:r>
+            <w:r>
+              <w:rPr>
+                <w:noProof/>
+              </w:rPr>
+              <w:t>20</w:t>
+            </w:r>
+            <w:r>
+              <w:rPr>
+                <w:noProof/>
+              </w:rPr>
+              <w:fldChar w:fldCharType="end"/>
+            </w:r>
           </w:p>
         </w:sdtContent>
       </w:sdt>
@@ -12991,6 +14208,14 @@
   </w:num>
   <w:numIdMacAtCleanup w:val="20"/>
 </w:numbering>
+</file>
+
+<file path=word/people.xml><?xml version="1.0" encoding="utf-8"?>
+<w15:people xmlns:wpc="http://schemas.microsoft.com/office/word/2010/wordprocessingCanvas" xmlns:cx="http://schemas.microsoft.com/office/drawing/2014/chartex" xmlns:cx1="http://schemas.microsoft.com/office/drawing/2015/9/8/chartex" xmlns:cx2="http://schemas.microsoft.com/office/drawing/2015/10/21/chartex" xmlns:cx3="http://schemas.microsoft.com/office/drawing/2016/5/9/chartex" xmlns:cx4="http://schemas.microsoft.com/office/drawing/2016/5/10/chartex" xmlns:cx5="http://schemas.microsoft.com/office/drawing/2016/5/11/chartex" xmlns:cx6="http://schemas.microsoft.com/office/drawing/2016/5/12/chartex" xmlns:cx7="http://schemas.microsoft.com/office/drawing/2016/5/13/chartex" xmlns:cx8="http://schemas.microsoft.com/office/drawing/2016/5/14/chartex" xmlns:mc="http://schemas.openxmlformats.org/markup-compatibility/2006" xmlns:aink="http://schemas.microsoft.com/office/drawing/2016/ink" xmlns:am3d="http://schemas.microsoft.com/office/drawing/2017/model3d" xmlns:o="urn:schemas-microsoft-com:office:office" xmlns:r="http://schemas.openxmlformats.org/officeDocument/2006/relationships" xmlns:m="http://schemas.openxmlformats.org/officeDocument/2006/math" xmlns:v="urn:schemas-microsoft-com:vml" xmlns:wp14="http://schemas.microsoft.com/office/word/2010/wordprocessingDrawing" xmlns:wp="http://schemas.openxmlformats.org/drawingml/2006/wordprocessingDrawing" xmlns:w10="urn:schemas-microsoft-com:office:word" xmlns:w="http://schemas.openxmlformats.org/wordprocessingml/2006/main" xmlns:w14="http://schemas.microsoft.com/office/word/2010/wordml" xmlns:w15="http://schemas.microsoft.com/office/word/2012/wordml" xmlns:w16cid="http://schemas.microsoft.com/office/word/2016/wordml/cid" xmlns:w16se="http://schemas.microsoft.com/office/word/2015/wordml/symex" xmlns:wpg="http://schemas.microsoft.com/office/word/2010/wordprocessingGroup" xmlns:wpi="http://schemas.microsoft.com/office/word/2010/wordprocessingInk" xmlns:wne="http://schemas.microsoft.com/office/word/2006/wordml" xmlns:wps="http://schemas.microsoft.com/office/word/2010/wordprocessingShape" mc:Ignorable="w14 w15 w16se w16cid wp14">
+  <w15:person w15:author="Greg Landry">
+    <w15:presenceInfo w15:providerId="AD" w15:userId="S-1-12-1-1975327676-1325117367-1464604813-1524360591"/>
+  </w15:person>
+</w15:people>
 </file>
 
 <file path=word/styles.xml><?xml version="1.0" encoding="utf-8"?>
@@ -13388,7 +14613,7 @@
   <w:style w:type="paragraph" w:default="1" w:styleId="Normal">
     <w:name w:val="Normal"/>
     <w:qFormat/>
-    <w:rsid w:val="00FF56E8"/>
+    <w:rsid w:val="00D505F3"/>
   </w:style>
   <w:style w:type="paragraph" w:styleId="Heading1">
     <w:name w:val="heading 1"/>
@@ -13510,7 +14735,7 @@
     <w:uiPriority w:val="1"/>
     <w:semiHidden/>
     <w:unhideWhenUsed/>
-    <w:rsid w:val="00FF56E8"/>
+    <w:rsid w:val="00D505F3"/>
   </w:style>
   <w:style w:type="table" w:default="1" w:styleId="TableNormal">
     <w:name w:val="Normal Table"/>
@@ -13532,7 +14757,7 @@
     <w:uiPriority w:val="99"/>
     <w:semiHidden/>
     <w:unhideWhenUsed/>
-    <w:rsid w:val="00FF56E8"/>
+    <w:rsid w:val="00D505F3"/>
   </w:style>
   <w:style w:type="character" w:customStyle="1" w:styleId="Heading1Char">
     <w:name w:val="Heading 1 Char"/>
@@ -14417,7 +15642,7 @@
 </file>
 
 <file path=customXml/itemProps1.xml><?xml version="1.0" encoding="utf-8"?>
-<ds:datastoreItem xmlns:ds="http://schemas.openxmlformats.org/officeDocument/2006/customXml" ds:itemID="{CAEA0A14-EE7F-4F21-8800-515ED1854910}">
+<ds:datastoreItem xmlns:ds="http://schemas.openxmlformats.org/officeDocument/2006/customXml" ds:itemID="{DAF637FF-5BEF-429A-B1E4-2F50465DC8A7}">
   <ds:schemaRefs>
     <ds:schemaRef ds:uri="http://schemas.openxmlformats.org/officeDocument/2006/bibliography"/>
   </ds:schemaRefs>

</xml_diff>